<commit_message>
# PT-17 - Escribir pruebas funcionales (Backend) # (Modification) PT-19 - Escribir pruebas funcionales (App)
</commit_message>
<xml_diff>
--- a/docs/PruebasFuncionales/20130908-PT19.docx
+++ b/docs/PruebasFuncionales/20130908-PT19.docx
@@ -1,10 +1,10 @@
 
 <file path=word/document.xml><?xml version="1.0" encoding="utf-8"?>
-<w:document xmlns:ve="http://schemas.openxmlformats.org/markup-compatibility/2006" xmlns:o="urn:schemas-microsoft-com:office:office" xmlns:r="http://schemas.openxmlformats.org/officeDocument/2006/relationships" xmlns:m="http://schemas.openxmlformats.org/officeDocument/2006/math" xmlns:v="urn:schemas-microsoft-com:vml" xmlns:wp="http://schemas.openxmlformats.org/drawingml/2006/wordprocessingDrawing" xmlns:w10="urn:schemas-microsoft-com:office:word" xmlns:w="http://schemas.openxmlformats.org/wordprocessingml/2006/main" xmlns:wne="http://schemas.microsoft.com/office/word/2006/wordml">
+<w:document xmlns:wpc="http://schemas.microsoft.com/office/word/2010/wordprocessingCanvas" xmlns:mc="http://schemas.openxmlformats.org/markup-compatibility/2006" xmlns:o="urn:schemas-microsoft-com:office:office" xmlns:r="http://schemas.openxmlformats.org/officeDocument/2006/relationships" xmlns:m="http://schemas.openxmlformats.org/officeDocument/2006/math" xmlns:v="urn:schemas-microsoft-com:vml" xmlns:wp14="http://schemas.microsoft.com/office/word/2010/wordprocessingDrawing" xmlns:wp="http://schemas.openxmlformats.org/drawingml/2006/wordprocessingDrawing" xmlns:w10="urn:schemas-microsoft-com:office:word" xmlns:w="http://schemas.openxmlformats.org/wordprocessingml/2006/main" xmlns:w14="http://schemas.microsoft.com/office/word/2010/wordml" xmlns:wpg="http://schemas.microsoft.com/office/word/2010/wordprocessingGroup" xmlns:wpi="http://schemas.microsoft.com/office/word/2010/wordprocessingInk" xmlns:wne="http://schemas.microsoft.com/office/word/2006/wordml" xmlns:wps="http://schemas.microsoft.com/office/word/2010/wordprocessingShape" mc:Ignorable="w14 wp14">
   <w:body>
     <w:p>
       <w:pPr>
-        <w:pStyle w:val="Ttulo1"/>
+        <w:pStyle w:val="Heading1"/>
       </w:pPr>
       <w:r>
         <w:t>Pruebas funcionales – PT-19</w:t>
@@ -12,7 +12,7 @@
     </w:p>
     <w:p>
       <w:pPr>
-        <w:pStyle w:val="Ttulo2"/>
+        <w:pStyle w:val="Heading2"/>
       </w:pPr>
       <w:r>
         <w:t>Prueba 1</w:t>
@@ -20,13 +20,8 @@
     </w:p>
     <w:p>
       <w:r>
-        <w:t xml:space="preserve">El usuario no tiene cuenta y desea ingresar sus datos para realizar una acción que requiera estar </w:t>
-      </w:r>
-      <w:proofErr w:type="spellStart"/>
-      <w:r>
-        <w:t>logueado</w:t>
-      </w:r>
-      <w:proofErr w:type="spellEnd"/>
+        <w:t>El usuario no tiene cuenta y desea ingresar sus datos para realizar una acción que requiera estar logueado</w:t>
+      </w:r>
       <w:r>
         <w:t xml:space="preserve"> o el usuario ingresa incorrectamente sus datos</w:t>
       </w:r>
@@ -55,7 +50,7 @@
     </w:p>
     <w:p>
       <w:pPr>
-        <w:pStyle w:val="Prrafodelista"/>
+        <w:pStyle w:val="ListParagraph"/>
         <w:numPr>
           <w:ilvl w:val="0"/>
           <w:numId w:val="7"/>
@@ -80,7 +75,7 @@
     </w:p>
     <w:p>
       <w:pPr>
-        <w:pStyle w:val="Prrafodelista"/>
+        <w:pStyle w:val="ListParagraph"/>
         <w:numPr>
           <w:ilvl w:val="0"/>
           <w:numId w:val="1"/>
@@ -92,7 +87,7 @@
     </w:p>
     <w:p>
       <w:pPr>
-        <w:pStyle w:val="Prrafodelista"/>
+        <w:pStyle w:val="ListParagraph"/>
         <w:numPr>
           <w:ilvl w:val="0"/>
           <w:numId w:val="1"/>
@@ -104,27 +99,25 @@
     </w:p>
     <w:p>
       <w:pPr>
-        <w:pStyle w:val="Prrafodelista"/>
+        <w:pStyle w:val="ListParagraph"/>
         <w:numPr>
           <w:ilvl w:val="0"/>
           <w:numId w:val="1"/>
         </w:numPr>
       </w:pPr>
       <w:r>
-        <w:t xml:space="preserve">La aplicación le muestra la pantalla de </w:t>
-      </w:r>
-      <w:proofErr w:type="spellStart"/>
-      <w:r>
-        <w:t>Login</w:t>
-      </w:r>
-      <w:proofErr w:type="spellEnd"/>
-      <w:r>
-        <w:t xml:space="preserve"> y el usuario ingresa datos para ingresar a la aplicación.</w:t>
-      </w:r>
-    </w:p>
-    <w:p>
-      <w:pPr>
-        <w:pStyle w:val="Prrafodelista"/>
+        <w:t>La aplicación le muestra la pantalla de Login y el usuario ingresa datos</w:t>
+      </w:r>
+      <w:r>
+        <w:t xml:space="preserve"> incorrectos</w:t>
+      </w:r>
+      <w:r>
+        <w:t xml:space="preserve"> para ingresar a la aplicación.</w:t>
+      </w:r>
+    </w:p>
+    <w:p>
+      <w:pPr>
+        <w:pStyle w:val="ListParagraph"/>
         <w:numPr>
           <w:ilvl w:val="0"/>
           <w:numId w:val="1"/>
@@ -136,7 +129,7 @@
     </w:p>
     <w:p>
       <w:pPr>
-        <w:pStyle w:val="Ttulo2"/>
+        <w:pStyle w:val="Heading2"/>
       </w:pPr>
       <w:r>
         <w:t>Prueba 2</w:t>
@@ -168,35 +161,25 @@
     </w:p>
     <w:p>
       <w:pPr>
-        <w:pStyle w:val="Prrafodelista"/>
+        <w:pStyle w:val="ListParagraph"/>
         <w:numPr>
           <w:ilvl w:val="0"/>
           <w:numId w:val="4"/>
         </w:numPr>
       </w:pPr>
       <w:r>
-        <w:t xml:space="preserve">La aplicación debe enviar al menú de </w:t>
-      </w:r>
-      <w:proofErr w:type="spellStart"/>
-      <w:r>
-        <w:t>Login</w:t>
-      </w:r>
-      <w:proofErr w:type="spellEnd"/>
-      <w:r>
-        <w:t xml:space="preserve"> a los usuarios que no están </w:t>
-      </w:r>
-      <w:proofErr w:type="spellStart"/>
-      <w:r>
-        <w:t>logueados</w:t>
-      </w:r>
-      <w:proofErr w:type="spellEnd"/>
-      <w:r>
-        <w:t xml:space="preserve"> y que realizan operaciones donde se requiera estarlo.</w:t>
-      </w:r>
-    </w:p>
-    <w:p>
-      <w:pPr>
-        <w:pStyle w:val="Prrafodelista"/>
+        <w:t xml:space="preserve">La aplicación debe enviar </w:t>
+      </w:r>
+      <w:r>
+        <w:t>a la pantalla</w:t>
+      </w:r>
+      <w:r>
+        <w:t xml:space="preserve"> de Login a los usuarios que no están logueados y que realizan operaciones donde se requiera estarlo.</w:t>
+      </w:r>
+    </w:p>
+    <w:p>
+      <w:pPr>
+        <w:pStyle w:val="ListParagraph"/>
         <w:numPr>
           <w:ilvl w:val="0"/>
           <w:numId w:val="4"/>
@@ -227,7 +210,7 @@
     </w:p>
     <w:p>
       <w:pPr>
-        <w:pStyle w:val="Prrafodelista"/>
+        <w:pStyle w:val="ListParagraph"/>
         <w:numPr>
           <w:ilvl w:val="0"/>
           <w:numId w:val="2"/>
@@ -239,7 +222,7 @@
     </w:p>
     <w:p>
       <w:pPr>
-        <w:pStyle w:val="Prrafodelista"/>
+        <w:pStyle w:val="ListParagraph"/>
         <w:numPr>
           <w:ilvl w:val="0"/>
           <w:numId w:val="2"/>
@@ -251,27 +234,22 @@
     </w:p>
     <w:p>
       <w:pPr>
-        <w:pStyle w:val="Prrafodelista"/>
+        <w:pStyle w:val="ListParagraph"/>
         <w:numPr>
           <w:ilvl w:val="0"/>
           <w:numId w:val="2"/>
         </w:numPr>
       </w:pPr>
       <w:r>
-        <w:t xml:space="preserve">La aplicación le muestra la pantalla de </w:t>
-      </w:r>
-      <w:proofErr w:type="spellStart"/>
-      <w:r>
-        <w:t>Login</w:t>
-      </w:r>
-      <w:proofErr w:type="spellEnd"/>
+        <w:t>La aplicación le muestra la pantalla de Login</w:t>
+      </w:r>
       <w:r>
         <w:t>.</w:t>
       </w:r>
     </w:p>
     <w:p>
       <w:pPr>
-        <w:pStyle w:val="Prrafodelista"/>
+        <w:pStyle w:val="ListParagraph"/>
         <w:numPr>
           <w:ilvl w:val="0"/>
           <w:numId w:val="2"/>
@@ -292,7 +270,7 @@
     </w:p>
     <w:p>
       <w:pPr>
-        <w:pStyle w:val="Prrafodelista"/>
+        <w:pStyle w:val="ListParagraph"/>
         <w:numPr>
           <w:ilvl w:val="0"/>
           <w:numId w:val="2"/>
@@ -307,7 +285,7 @@
     </w:p>
     <w:p>
       <w:pPr>
-        <w:pStyle w:val="Prrafodelista"/>
+        <w:pStyle w:val="ListParagraph"/>
         <w:numPr>
           <w:ilvl w:val="0"/>
           <w:numId w:val="2"/>
@@ -322,7 +300,7 @@
     </w:p>
     <w:p>
       <w:pPr>
-        <w:pStyle w:val="Prrafodelista"/>
+        <w:pStyle w:val="ListParagraph"/>
         <w:numPr>
           <w:ilvl w:val="0"/>
           <w:numId w:val="2"/>
@@ -337,7 +315,7 @@
     </w:p>
     <w:p>
       <w:pPr>
-        <w:pStyle w:val="Prrafodelista"/>
+        <w:pStyle w:val="ListParagraph"/>
         <w:numPr>
           <w:ilvl w:val="0"/>
           <w:numId w:val="2"/>
@@ -349,7 +327,7 @@
     </w:p>
     <w:p>
       <w:pPr>
-        <w:pStyle w:val="Ttulo2"/>
+        <w:pStyle w:val="Heading2"/>
       </w:pPr>
       <w:r>
         <w:t>Prueba 3</w:t>
@@ -357,15 +335,7 @@
     </w:p>
     <w:p>
       <w:r>
-        <w:t xml:space="preserve">El usuario creó una cuenta y desea </w:t>
-      </w:r>
-      <w:proofErr w:type="spellStart"/>
-      <w:r>
-        <w:t>loguearse</w:t>
-      </w:r>
-      <w:proofErr w:type="spellEnd"/>
-      <w:r>
-        <w:t>. La cuenta no está confirmada.</w:t>
+        <w:t>El usuario creó una cuenta y desea loguearse. La cuenta no está confirmada.</w:t>
       </w:r>
     </w:p>
     <w:p>
@@ -389,14 +359,17 @@
     </w:p>
     <w:p>
       <w:pPr>
-        <w:pStyle w:val="Prrafodelista"/>
+        <w:pStyle w:val="ListParagraph"/>
         <w:numPr>
           <w:ilvl w:val="0"/>
           <w:numId w:val="4"/>
         </w:numPr>
       </w:pPr>
       <w:r>
-        <w:t>La aplicación rechaza a usuarios existentes peor no confirmados.</w:t>
+        <w:t xml:space="preserve">La aplicación rechaza a usuarios </w:t>
+      </w:r>
+      <w:r>
+        <w:t>que no han confirmado su cuenta.</w:t>
       </w:r>
     </w:p>
     <w:p>
@@ -414,7 +387,7 @@
     </w:p>
     <w:p>
       <w:pPr>
-        <w:pStyle w:val="Prrafodelista"/>
+        <w:pStyle w:val="ListParagraph"/>
         <w:numPr>
           <w:ilvl w:val="0"/>
           <w:numId w:val="5"/>
@@ -426,7 +399,7 @@
     </w:p>
     <w:p>
       <w:pPr>
-        <w:pStyle w:val="Prrafodelista"/>
+        <w:pStyle w:val="ListParagraph"/>
         <w:numPr>
           <w:ilvl w:val="0"/>
           <w:numId w:val="5"/>
@@ -438,74 +411,67 @@
     </w:p>
     <w:p>
       <w:pPr>
-        <w:pStyle w:val="Prrafodelista"/>
+        <w:pStyle w:val="ListParagraph"/>
         <w:numPr>
           <w:ilvl w:val="0"/>
           <w:numId w:val="5"/>
         </w:numPr>
       </w:pPr>
       <w:r>
-        <w:t xml:space="preserve">La aplicación le muestra la pantalla de </w:t>
-      </w:r>
-      <w:proofErr w:type="spellStart"/>
-      <w:r>
-        <w:t>Login</w:t>
-      </w:r>
-      <w:proofErr w:type="spellEnd"/>
+        <w:t>La aplicación le muestra la pantalla de Login.</w:t>
+      </w:r>
+    </w:p>
+    <w:p>
+      <w:pPr>
+        <w:pStyle w:val="ListParagraph"/>
+        <w:numPr>
+          <w:ilvl w:val="0"/>
+          <w:numId w:val="5"/>
+        </w:numPr>
+      </w:pPr>
+      <w:r>
+        <w:t xml:space="preserve">El usuario </w:t>
+      </w:r>
+      <w:r>
+        <w:t>ingresa sus datos en los campos de e-mail y password</w:t>
+      </w:r>
       <w:r>
         <w:t>.</w:t>
       </w:r>
     </w:p>
     <w:p>
       <w:pPr>
-        <w:pStyle w:val="Prrafodelista"/>
+        <w:pStyle w:val="ListParagraph"/>
         <w:numPr>
           <w:ilvl w:val="0"/>
           <w:numId w:val="5"/>
         </w:numPr>
       </w:pPr>
       <w:r>
-        <w:t xml:space="preserve">El usuario </w:t>
-      </w:r>
-      <w:r>
-        <w:t xml:space="preserve">ingresa sus datos en los campos de e-mail y </w:t>
-      </w:r>
-      <w:proofErr w:type="spellStart"/>
-      <w:r>
-        <w:t>password</w:t>
-      </w:r>
-      <w:proofErr w:type="spellEnd"/>
+        <w:t>La aplicación le muestra un mensaje de credenciales inválidas.</w:t>
+      </w:r>
+    </w:p>
+    <w:p>
+      <w:pPr>
+        <w:pStyle w:val="Heading2"/>
+      </w:pPr>
+      <w:r>
+        <w:t>Prueba 4</w:t>
+      </w:r>
+    </w:p>
+    <w:p>
+      <w:r>
+        <w:t>El usuario creó una cuenta y la conf</w:t>
+      </w:r>
+      <w:r>
+        <w:t>irmo desde su casilla de e-mail</w:t>
+      </w:r>
       <w:r>
         <w:t>.</w:t>
       </w:r>
     </w:p>
     <w:p>
       <w:pPr>
-        <w:pStyle w:val="Prrafodelista"/>
-        <w:numPr>
-          <w:ilvl w:val="0"/>
-          <w:numId w:val="5"/>
-        </w:numPr>
-      </w:pPr>
-      <w:r>
-        <w:t>La aplicación le muestra un mensaje de credenciales inválidas.</w:t>
-      </w:r>
-    </w:p>
-    <w:p>
-      <w:pPr>
-        <w:pStyle w:val="Ttulo2"/>
-      </w:pPr>
-      <w:r>
-        <w:t>Prueba 4</w:t>
-      </w:r>
-    </w:p>
-    <w:p>
-      <w:r>
-        <w:t>El usuario creó una cuenta y la confirmo desde su casilla de e-mails.</w:t>
-      </w:r>
-    </w:p>
-    <w:p>
-      <w:pPr>
         <w:rPr>
           <w:b/>
         </w:rPr>
@@ -525,7 +491,7 @@
     </w:p>
     <w:p>
       <w:pPr>
-        <w:pStyle w:val="Prrafodelista"/>
+        <w:pStyle w:val="ListParagraph"/>
         <w:numPr>
           <w:ilvl w:val="0"/>
           <w:numId w:val="4"/>
@@ -538,34 +504,150 @@
     </w:p>
     <w:p>
       <w:pPr>
-        <w:pStyle w:val="Prrafodelista"/>
+        <w:pStyle w:val="ListParagraph"/>
         <w:numPr>
           <w:ilvl w:val="0"/>
           <w:numId w:val="4"/>
         </w:numPr>
       </w:pPr>
       <w:r>
-        <w:t xml:space="preserve">La aplicación </w:t>
-      </w:r>
-      <w:proofErr w:type="spellStart"/>
-      <w:r>
-        <w:t>redirecciona</w:t>
-      </w:r>
-      <w:proofErr w:type="spellEnd"/>
-      <w:r>
-        <w:t xml:space="preserve"> al usuario a la ventana con la acción que requirió el </w:t>
-      </w:r>
-      <w:proofErr w:type="spellStart"/>
-      <w:r>
-        <w:t>logueo</w:t>
-      </w:r>
-      <w:proofErr w:type="spellEnd"/>
+        <w:t>La aplicación redirecciona al usuario a la ventana con la acción que requirió el logueo.</w:t>
+      </w:r>
+    </w:p>
+    <w:p>
+      <w:pPr>
+        <w:rPr>
+          <w:b/>
+        </w:rPr>
+      </w:pPr>
+      <w:r>
+        <w:rPr>
+          <w:b/>
+        </w:rPr>
+        <w:t>Pasos:</w:t>
+      </w:r>
+    </w:p>
+    <w:p>
+      <w:pPr>
+        <w:pStyle w:val="ListParagraph"/>
+        <w:numPr>
+          <w:ilvl w:val="0"/>
+          <w:numId w:val="6"/>
+        </w:numPr>
+      </w:pPr>
+      <w:r>
+        <w:t>El u</w:t>
+      </w:r>
+      <w:r>
+        <w:t>suario ingresa por primera vez a la aplicación.</w:t>
+      </w:r>
+    </w:p>
+    <w:p>
+      <w:pPr>
+        <w:pStyle w:val="ListParagraph"/>
+        <w:numPr>
+          <w:ilvl w:val="0"/>
+          <w:numId w:val="6"/>
+        </w:numPr>
+      </w:pPr>
+      <w:r>
+        <w:t>El u</w:t>
+      </w:r>
+      <w:r>
+        <w:t>suario utiliza la aplicación hasta que realiza una acción que requiera su usuario.</w:t>
+      </w:r>
+    </w:p>
+    <w:p>
+      <w:pPr>
+        <w:pStyle w:val="ListParagraph"/>
+        <w:numPr>
+          <w:ilvl w:val="0"/>
+          <w:numId w:val="6"/>
+        </w:numPr>
+      </w:pPr>
+      <w:r>
+        <w:t>La aplicación le muestra la pantalla de Login.</w:t>
+      </w:r>
+    </w:p>
+    <w:p>
+      <w:pPr>
+        <w:pStyle w:val="ListParagraph"/>
+        <w:numPr>
+          <w:ilvl w:val="0"/>
+          <w:numId w:val="6"/>
+        </w:numPr>
+      </w:pPr>
+      <w:r>
+        <w:t xml:space="preserve">El usuario </w:t>
+      </w:r>
+      <w:r>
+        <w:t xml:space="preserve">ingresa </w:t>
+      </w:r>
+      <w:r>
+        <w:t xml:space="preserve">las credenciales </w:t>
+      </w:r>
+      <w:r>
+        <w:t xml:space="preserve">y </w:t>
+      </w:r>
+      <w:r>
+        <w:t>toca el botón “ingresar”</w:t>
+      </w:r>
       <w:r>
         <w:t>.</w:t>
       </w:r>
     </w:p>
     <w:p>
       <w:pPr>
+        <w:pStyle w:val="ListParagraph"/>
+        <w:numPr>
+          <w:ilvl w:val="0"/>
+          <w:numId w:val="6"/>
+        </w:numPr>
+      </w:pPr>
+      <w:r>
+        <w:t>La aplicación lo lleva a la ventana donde se había requerido la acción que disparo el procesos de logueo.</w:t>
+      </w:r>
+    </w:p>
+    <w:p>
+      <w:pPr>
+        <w:pStyle w:val="Heading2"/>
+      </w:pPr>
+      <w:r>
+        <w:t>Paso 5</w:t>
+      </w:r>
+    </w:p>
+    <w:p>
+      <w:r>
+        <w:t>El usuario esta registrado y se logueo en la aplicación. La aplicación es lanzada desde background. El usuario desea realizar una acción que pide logueo.</w:t>
+      </w:r>
+    </w:p>
+    <w:p>
+      <w:pPr>
+        <w:rPr>
+          <w:b/>
+        </w:rPr>
+      </w:pPr>
+      <w:r>
+        <w:rPr>
+          <w:b/>
+        </w:rPr>
+        <w:t>Criterios de aceptación:</w:t>
+      </w:r>
+    </w:p>
+    <w:p>
+      <w:pPr>
+        <w:pStyle w:val="ListParagraph"/>
+        <w:numPr>
+          <w:ilvl w:val="0"/>
+          <w:numId w:val="4"/>
+        </w:numPr>
+      </w:pPr>
+      <w:r>
+        <w:t>La aplicación no le pide loguearse al realizar la acción.</w:t>
+      </w:r>
+    </w:p>
+    <w:p>
+      <w:pPr>
         <w:rPr>
           <w:b/>
         </w:rPr>
@@ -579,136 +661,273 @@
     </w:p>
     <w:p>
       <w:pPr>
-        <w:pStyle w:val="Prrafodelista"/>
-        <w:numPr>
-          <w:ilvl w:val="0"/>
-          <w:numId w:val="6"/>
-        </w:numPr>
-      </w:pPr>
-      <w:r>
-        <w:t>El u</w:t>
-      </w:r>
-      <w:r>
-        <w:t>suario ingresa por primera vez a la aplicación.</w:t>
-      </w:r>
-    </w:p>
-    <w:p>
-      <w:pPr>
-        <w:pStyle w:val="Prrafodelista"/>
-        <w:numPr>
-          <w:ilvl w:val="0"/>
-          <w:numId w:val="6"/>
-        </w:numPr>
-      </w:pPr>
-      <w:r>
-        <w:t>El u</w:t>
-      </w:r>
-      <w:r>
-        <w:t>suario utiliza la aplicación hasta que realiza una acción que requiera su usuario.</w:t>
-      </w:r>
-    </w:p>
-    <w:p>
-      <w:pPr>
-        <w:pStyle w:val="Prrafodelista"/>
-        <w:numPr>
-          <w:ilvl w:val="0"/>
-          <w:numId w:val="6"/>
-        </w:numPr>
-      </w:pPr>
-      <w:r>
-        <w:t xml:space="preserve">La aplicación le muestra la pantalla de </w:t>
-      </w:r>
-      <w:proofErr w:type="spellStart"/>
-      <w:r>
-        <w:t>Login</w:t>
-      </w:r>
-      <w:proofErr w:type="spellEnd"/>
-      <w:r>
-        <w:t>.</w:t>
-      </w:r>
-    </w:p>
-    <w:p>
-      <w:pPr>
-        <w:pStyle w:val="Prrafodelista"/>
-        <w:numPr>
-          <w:ilvl w:val="0"/>
-          <w:numId w:val="6"/>
+        <w:pStyle w:val="ListParagraph"/>
+        <w:numPr>
+          <w:ilvl w:val="0"/>
+          <w:numId w:val="9"/>
+        </w:numPr>
+      </w:pPr>
+      <w:r>
+        <w:t>El usuario ingresa a la aplicación.</w:t>
+      </w:r>
+    </w:p>
+    <w:p>
+      <w:pPr>
+        <w:pStyle w:val="ListParagraph"/>
+        <w:numPr>
+          <w:ilvl w:val="0"/>
+          <w:numId w:val="9"/>
+        </w:numPr>
+      </w:pPr>
+      <w:r>
+        <w:t>El usuario utiliza la aplicación hasta que realiza una acción que requiera su usuario.</w:t>
+      </w:r>
+    </w:p>
+    <w:p>
+      <w:pPr>
+        <w:pStyle w:val="ListParagraph"/>
+        <w:numPr>
+          <w:ilvl w:val="0"/>
+          <w:numId w:val="9"/>
+        </w:numPr>
+      </w:pPr>
+      <w:r>
+        <w:t>La aplicación le permite continuar con la acción sin abrir la ventana de logueo.</w:t>
+      </w:r>
+    </w:p>
+    <w:p>
+      <w:pPr>
+        <w:pStyle w:val="Heading2"/>
+      </w:pPr>
+      <w:r>
+        <w:t>Paso 6</w:t>
+      </w:r>
+    </w:p>
+    <w:p>
+      <w:r>
+        <w:t xml:space="preserve">El usuario desea registrarse pero los campos que ingresan son </w:t>
+      </w:r>
+      <w:r>
+        <w:t>inválidos</w:t>
+      </w:r>
+      <w:r>
+        <w:t xml:space="preserve"> (no cumplen con el formato o no ingresa los campos obligatorios).</w:t>
+      </w:r>
+    </w:p>
+    <w:p>
+      <w:pPr>
+        <w:rPr>
+          <w:b/>
+        </w:rPr>
+      </w:pPr>
+      <w:r>
+        <w:rPr>
+          <w:b/>
+        </w:rPr>
+        <w:t>Criterios de aceptación:</w:t>
+      </w:r>
+    </w:p>
+    <w:p>
+      <w:pPr>
+        <w:pStyle w:val="ListParagraph"/>
+        <w:numPr>
+          <w:ilvl w:val="0"/>
+          <w:numId w:val="4"/>
+        </w:numPr>
+      </w:pPr>
+      <w:r>
+        <w:t>La aplicación informa al usuario los campos erróneos para que sean corregidos.</w:t>
+      </w:r>
+    </w:p>
+    <w:p>
+      <w:pPr>
+        <w:pStyle w:val="ListParagraph"/>
+        <w:numPr>
+          <w:ilvl w:val="0"/>
+          <w:numId w:val="4"/>
+        </w:numPr>
+      </w:pPr>
+      <w:r>
+        <w:t xml:space="preserve">La aplicación no le muestra el mensaje de confirmación </w:t>
+      </w:r>
+      <w:r>
+        <w:t>de cuenta.</w:t>
+      </w:r>
+    </w:p>
+    <w:p>
+      <w:pPr>
+        <w:pStyle w:val="ListParagraph"/>
+        <w:numPr>
+          <w:ilvl w:val="0"/>
+          <w:numId w:val="4"/>
+        </w:numPr>
+      </w:pPr>
+      <w:r>
+        <w:t>No se crea la cuenta.</w:t>
+      </w:r>
+    </w:p>
+    <w:p>
+      <w:pPr>
+        <w:rPr>
+          <w:b/>
+        </w:rPr>
+      </w:pPr>
+      <w:r>
+        <w:rPr>
+          <w:b/>
+        </w:rPr>
+        <w:t>Pasos:</w:t>
+      </w:r>
+    </w:p>
+    <w:p>
+      <w:pPr>
+        <w:pStyle w:val="ListParagraph"/>
+        <w:numPr>
+          <w:ilvl w:val="0"/>
+          <w:numId w:val="10"/>
+        </w:numPr>
+      </w:pPr>
+      <w:r>
+        <w:t>El usuario ingresa a la ventana de Registro.</w:t>
+      </w:r>
+    </w:p>
+    <w:p>
+      <w:pPr>
+        <w:pStyle w:val="ListParagraph"/>
+        <w:numPr>
+          <w:ilvl w:val="0"/>
+          <w:numId w:val="10"/>
         </w:numPr>
       </w:pPr>
       <w:r>
         <w:t xml:space="preserve">El usuario </w:t>
       </w:r>
       <w:r>
-        <w:t xml:space="preserve">ingresa </w:t>
-      </w:r>
-      <w:r>
-        <w:t xml:space="preserve">las credenciales </w:t>
-      </w:r>
-      <w:r>
-        <w:t xml:space="preserve">y </w:t>
-      </w:r>
-      <w:r>
-        <w:t>toca el botón “ingresar”</w:t>
-      </w:r>
-      <w:r>
-        <w:t>.</w:t>
-      </w:r>
-    </w:p>
-    <w:p>
-      <w:pPr>
-        <w:pStyle w:val="Prrafodelista"/>
-        <w:numPr>
-          <w:ilvl w:val="0"/>
-          <w:numId w:val="6"/>
-        </w:numPr>
-      </w:pPr>
-      <w:r>
-        <w:t xml:space="preserve">La aplicación lo lleva a la ventana donde se había requerido la acción que disparo el procesos de </w:t>
-      </w:r>
-      <w:proofErr w:type="spellStart"/>
-      <w:r>
-        <w:t>logueo</w:t>
-      </w:r>
-      <w:proofErr w:type="spellEnd"/>
-      <w:r>
-        <w:t>.</w:t>
-      </w:r>
-    </w:p>
-    <w:p>
-      <w:pPr>
-        <w:pStyle w:val="Ttulo2"/>
-      </w:pPr>
-      <w:r>
-        <w:t>Paso 5</w:t>
-      </w:r>
-    </w:p>
-    <w:p>
-      <w:r>
-        <w:t xml:space="preserve">El usuario esta registrado y se </w:t>
-      </w:r>
-      <w:proofErr w:type="spellStart"/>
-      <w:r>
-        <w:t>logueo</w:t>
-      </w:r>
-      <w:proofErr w:type="spellEnd"/>
-      <w:r>
-        <w:t xml:space="preserve"> en la aplicación. La aplicación es lanzada desde </w:t>
-      </w:r>
-      <w:proofErr w:type="spellStart"/>
-      <w:r>
-        <w:t>background</w:t>
-      </w:r>
-      <w:proofErr w:type="spellEnd"/>
-      <w:r>
-        <w:t xml:space="preserve">. El usuario desea realizar una acción que pide </w:t>
-      </w:r>
-      <w:proofErr w:type="spellStart"/>
-      <w:r>
-        <w:t>logueo</w:t>
-      </w:r>
-      <w:proofErr w:type="spellEnd"/>
-      <w:r>
-        <w:t>.</w:t>
+        <w:t xml:space="preserve">ingresa datos </w:t>
+      </w:r>
+      <w:r>
+        <w:t>de manera invalida:</w:t>
+      </w:r>
+    </w:p>
+    <w:p>
+      <w:pPr>
+        <w:pStyle w:val="ListParagraph"/>
+        <w:numPr>
+          <w:ilvl w:val="1"/>
+          <w:numId w:val="10"/>
+        </w:numPr>
+      </w:pPr>
+      <w:r>
+        <w:t>No completa los campos marcados como obligatorios.</w:t>
+      </w:r>
+    </w:p>
+    <w:p>
+      <w:pPr>
+        <w:pStyle w:val="ListParagraph"/>
+        <w:numPr>
+          <w:ilvl w:val="1"/>
+          <w:numId w:val="10"/>
+        </w:numPr>
+      </w:pPr>
+      <w:r>
+        <w:t>La contraseña y la confirmación de contraseña no coinciden.</w:t>
+      </w:r>
+    </w:p>
+    <w:p>
+      <w:pPr>
+        <w:pStyle w:val="ListParagraph"/>
+        <w:numPr>
+          <w:ilvl w:val="1"/>
+          <w:numId w:val="10"/>
+        </w:numPr>
+      </w:pPr>
+      <w:r>
+        <w:t>No utiliza los formatos correctos de cada campo.</w:t>
+      </w:r>
+    </w:p>
+    <w:p>
+      <w:pPr>
+        <w:pStyle w:val="ListParagraph"/>
+        <w:numPr>
+          <w:ilvl w:val="0"/>
+          <w:numId w:val="10"/>
+        </w:numPr>
+      </w:pPr>
+      <w:r>
+        <w:t>El usuario toca el botón “registrarse”.</w:t>
+      </w:r>
+    </w:p>
+    <w:p>
+      <w:pPr>
+        <w:pStyle w:val="ListParagraph"/>
+        <w:numPr>
+          <w:ilvl w:val="0"/>
+          <w:numId w:val="10"/>
+        </w:numPr>
+      </w:pPr>
+      <w:r>
+        <w:t>La aplicación:</w:t>
+      </w:r>
+    </w:p>
+    <w:p>
+      <w:pPr>
+        <w:pStyle w:val="ListParagraph"/>
+        <w:numPr>
+          <w:ilvl w:val="1"/>
+          <w:numId w:val="10"/>
+        </w:numPr>
+      </w:pPr>
+      <w:r>
+        <w:t>M</w:t>
+      </w:r>
+      <w:r>
+        <w:t>arca los campo</w:t>
+      </w:r>
+      <w:r>
+        <w:t xml:space="preserve">s obligatorios que están vacíos, e informa que deben ser completados. </w:t>
+      </w:r>
+    </w:p>
+    <w:p>
+      <w:pPr>
+        <w:pStyle w:val="ListParagraph"/>
+        <w:numPr>
+          <w:ilvl w:val="1"/>
+          <w:numId w:val="10"/>
+        </w:numPr>
+      </w:pPr>
+      <w:r>
+        <w:t>Marca el campo contraseña y confirmación de contraseña, indica que no coinciden y que deben ser completados nuevamente.</w:t>
+      </w:r>
+    </w:p>
+    <w:p>
+      <w:pPr>
+        <w:pStyle w:val="ListParagraph"/>
+        <w:numPr>
+          <w:ilvl w:val="1"/>
+          <w:numId w:val="10"/>
+        </w:numPr>
+      </w:pPr>
+      <w:r>
+        <w:t>Marca los campos cuy</w:t>
+      </w:r>
+      <w:r>
+        <w:t>o formato fue incorrecto, e informa el formato correcto.</w:t>
+      </w:r>
+    </w:p>
+    <w:p>
+      <w:pPr>
+        <w:pStyle w:val="Heading2"/>
+      </w:pPr>
+      <w:r>
+        <w:t xml:space="preserve">Paso </w:t>
+      </w:r>
+      <w:r>
+        <w:t>7</w:t>
+      </w:r>
+    </w:p>
+    <w:p>
+      <w:r>
+        <w:t>El usuario desea registrarse pero el DNI esta en uso por otra cuenta.</w:t>
       </w:r>
     </w:p>
     <w:p>
@@ -726,22 +945,26 @@
     </w:p>
     <w:p>
       <w:pPr>
-        <w:pStyle w:val="Prrafodelista"/>
+        <w:pStyle w:val="ListParagraph"/>
         <w:numPr>
           <w:ilvl w:val="0"/>
           <w:numId w:val="4"/>
         </w:numPr>
       </w:pPr>
       <w:r>
-        <w:t xml:space="preserve">La aplicación no le pide </w:t>
-      </w:r>
-      <w:proofErr w:type="spellStart"/>
-      <w:r>
-        <w:t>loguearse</w:t>
-      </w:r>
-      <w:proofErr w:type="spellEnd"/>
-      <w:r>
-        <w:t xml:space="preserve"> al realizar la acción.</w:t>
+        <w:t>La aplicación le muestra el mensaje de DNI en uso.</w:t>
+      </w:r>
+    </w:p>
+    <w:p>
+      <w:pPr>
+        <w:pStyle w:val="ListParagraph"/>
+        <w:numPr>
+          <w:ilvl w:val="0"/>
+          <w:numId w:val="4"/>
+        </w:numPr>
+      </w:pPr>
+      <w:r>
+        <w:t>No se crea la cuenta.</w:t>
       </w:r>
     </w:p>
     <w:p>
@@ -759,65 +982,67 @@
     </w:p>
     <w:p>
       <w:pPr>
-        <w:pStyle w:val="Prrafodelista"/>
-        <w:numPr>
-          <w:ilvl w:val="0"/>
-          <w:numId w:val="9"/>
-        </w:numPr>
-      </w:pPr>
-      <w:r>
-        <w:t>El usuario ingresa a la aplicación.</w:t>
-      </w:r>
-    </w:p>
-    <w:p>
-      <w:pPr>
-        <w:pStyle w:val="Prrafodelista"/>
-        <w:numPr>
-          <w:ilvl w:val="0"/>
-          <w:numId w:val="9"/>
-        </w:numPr>
-      </w:pPr>
-      <w:r>
-        <w:t>El usuario utiliza la aplicación hasta que realiza una acción que requiera su usuario.</w:t>
-      </w:r>
-    </w:p>
-    <w:p>
-      <w:pPr>
-        <w:pStyle w:val="Prrafodelista"/>
-        <w:numPr>
-          <w:ilvl w:val="0"/>
-          <w:numId w:val="9"/>
-        </w:numPr>
-      </w:pPr>
-      <w:r>
-        <w:t xml:space="preserve">La aplicación le permite continuar con la acción sin abrir la ventana de </w:t>
-      </w:r>
-      <w:proofErr w:type="spellStart"/>
-      <w:r>
-        <w:t>logueo</w:t>
-      </w:r>
-      <w:proofErr w:type="spellEnd"/>
-      <w:r>
-        <w:t>.</w:t>
-      </w:r>
-    </w:p>
-    <w:p>
-      <w:pPr>
-        <w:pStyle w:val="Ttulo2"/>
-      </w:pPr>
-      <w:r>
-        <w:t>Paso 6</w:t>
-      </w:r>
-    </w:p>
-    <w:p>
-      <w:r>
-        <w:t xml:space="preserve">El usuario desea registrarse pero los campos que ingresan son </w:t>
-      </w:r>
-      <w:r>
-        <w:t>inválidos</w:t>
-      </w:r>
-      <w:r>
-        <w:t xml:space="preserve"> (no cumplen con el formato o no ingresa los campos obligatorios).</w:t>
+        <w:pStyle w:val="ListParagraph"/>
+        <w:numPr>
+          <w:ilvl w:val="0"/>
+          <w:numId w:val="11"/>
+        </w:numPr>
+      </w:pPr>
+      <w:r>
+        <w:t>El usuario ingresa a la ventana de Registro.</w:t>
+      </w:r>
+    </w:p>
+    <w:p>
+      <w:pPr>
+        <w:pStyle w:val="ListParagraph"/>
+        <w:numPr>
+          <w:ilvl w:val="0"/>
+          <w:numId w:val="11"/>
+        </w:numPr>
+      </w:pPr>
+      <w:r>
+        <w:lastRenderedPageBreak/>
+        <w:t xml:space="preserve">El usuario ingresa </w:t>
+      </w:r>
+      <w:r>
+        <w:t>de forma correcta todos los datos, con la excepción de que el DNI que ingresa ya existe en el sistema.</w:t>
+      </w:r>
+    </w:p>
+    <w:p>
+      <w:pPr>
+        <w:pStyle w:val="ListParagraph"/>
+        <w:numPr>
+          <w:ilvl w:val="0"/>
+          <w:numId w:val="11"/>
+        </w:numPr>
+      </w:pPr>
+      <w:r>
+        <w:t>El usuario toca el botón “registrarse”.</w:t>
+      </w:r>
+    </w:p>
+    <w:p>
+      <w:pPr>
+        <w:pStyle w:val="ListParagraph"/>
+        <w:numPr>
+          <w:ilvl w:val="0"/>
+          <w:numId w:val="11"/>
+        </w:numPr>
+      </w:pPr>
+      <w:r>
+        <w:t>La aplicación informa mediante un mensaje que el DNI esta en uso por otra cuenta.</w:t>
+      </w:r>
+    </w:p>
+    <w:p>
+      <w:pPr>
+        <w:pStyle w:val="Heading2"/>
+      </w:pPr>
+      <w:r>
+        <w:t>Paso 8</w:t>
+      </w:r>
+    </w:p>
+    <w:p>
+      <w:r>
+        <w:t>El usuario desea registrarse pero el e-mail ya posee una cuenta en la aplicación.</w:t>
       </w:r>
     </w:p>
     <w:p>
@@ -835,22 +1060,19 @@
     </w:p>
     <w:p>
       <w:pPr>
-        <w:pStyle w:val="Prrafodelista"/>
+        <w:pStyle w:val="ListParagraph"/>
         <w:numPr>
           <w:ilvl w:val="0"/>
           <w:numId w:val="4"/>
         </w:numPr>
       </w:pPr>
       <w:r>
-        <w:t xml:space="preserve">La aplicación no le muestra el mensaje de confirmación </w:t>
-      </w:r>
-      <w:r>
-        <w:t>de cuenta.</w:t>
-      </w:r>
-    </w:p>
-    <w:p>
-      <w:pPr>
-        <w:pStyle w:val="Prrafodelista"/>
+        <w:t>La aplicación le muestra el mensaje de e-mail ya utilizado.</w:t>
+      </w:r>
+    </w:p>
+    <w:p>
+      <w:pPr>
+        <w:pStyle w:val="ListParagraph"/>
         <w:numPr>
           <w:ilvl w:val="0"/>
           <w:numId w:val="4"/>
@@ -875,10 +1097,10 @@
     </w:p>
     <w:p>
       <w:pPr>
-        <w:pStyle w:val="Prrafodelista"/>
-        <w:numPr>
-          <w:ilvl w:val="0"/>
-          <w:numId w:val="10"/>
+        <w:pStyle w:val="ListParagraph"/>
+        <w:numPr>
+          <w:ilvl w:val="0"/>
+          <w:numId w:val="12"/>
         </w:numPr>
       </w:pPr>
       <w:r>
@@ -887,25 +1109,30 @@
     </w:p>
     <w:p>
       <w:pPr>
-        <w:pStyle w:val="Prrafodelista"/>
-        <w:numPr>
-          <w:ilvl w:val="0"/>
-          <w:numId w:val="10"/>
-        </w:numPr>
-      </w:pPr>
-      <w:r>
-        <w:t xml:space="preserve">El usuario </w:t>
-      </w:r>
-      <w:r>
-        <w:t>ingresa datos pero no completa todos los campos marcados como obligatorios.</w:t>
-      </w:r>
-    </w:p>
-    <w:p>
-      <w:pPr>
-        <w:pStyle w:val="Prrafodelista"/>
-        <w:numPr>
-          <w:ilvl w:val="0"/>
-          <w:numId w:val="10"/>
+        <w:pStyle w:val="ListParagraph"/>
+        <w:numPr>
+          <w:ilvl w:val="0"/>
+          <w:numId w:val="12"/>
+        </w:numPr>
+      </w:pPr>
+      <w:r>
+        <w:t xml:space="preserve">El usuario ingresa de forma correcta todos los datos, con la excepción de que el </w:t>
+      </w:r>
+      <w:r>
+        <w:t>e-mail</w:t>
+      </w:r>
+      <w:bookmarkStart w:id="0" w:name="_GoBack"/>
+      <w:bookmarkEnd w:id="0"/>
+      <w:r>
+        <w:t xml:space="preserve"> que ingresa ya existe en el sistema.</w:t>
+      </w:r>
+    </w:p>
+    <w:p>
+      <w:pPr>
+        <w:pStyle w:val="ListParagraph"/>
+        <w:numPr>
+          <w:ilvl w:val="0"/>
+          <w:numId w:val="12"/>
         </w:numPr>
       </w:pPr>
       <w:r>
@@ -914,272 +1141,10 @@
     </w:p>
     <w:p>
       <w:pPr>
-        <w:pStyle w:val="Prrafodelista"/>
-        <w:numPr>
-          <w:ilvl w:val="0"/>
-          <w:numId w:val="10"/>
-        </w:numPr>
-      </w:pPr>
-      <w:r>
-        <w:t>La aplicación le marca los campos obligatorios que están vacios.</w:t>
-      </w:r>
-    </w:p>
-    <w:p>
-      <w:pPr>
-        <w:pStyle w:val="Prrafodelista"/>
-        <w:numPr>
-          <w:ilvl w:val="0"/>
-          <w:numId w:val="10"/>
-        </w:numPr>
-      </w:pPr>
-      <w:r>
-        <w:t>El usuario llena los campos obligatorios, pero la contraseña confirmada no coincide con el campo contraseña.</w:t>
-      </w:r>
-    </w:p>
-    <w:p>
-      <w:pPr>
-        <w:pStyle w:val="Prrafodelista"/>
-        <w:numPr>
-          <w:ilvl w:val="0"/>
-          <w:numId w:val="10"/>
-        </w:numPr>
-      </w:pPr>
-      <w:r>
-        <w:t>El usuario toca el botón “registrarse”.</w:t>
-      </w:r>
-    </w:p>
-    <w:p>
-      <w:pPr>
-        <w:pStyle w:val="Prrafodelista"/>
-        <w:numPr>
-          <w:ilvl w:val="0"/>
-          <w:numId w:val="10"/>
-        </w:numPr>
-      </w:pPr>
-      <w:r>
-        <w:t>La aplicación le marca el campo de confirmar contraseña como erróneo.</w:t>
-      </w:r>
-    </w:p>
-    <w:p>
-      <w:pPr>
-        <w:pStyle w:val="Ttulo2"/>
-      </w:pPr>
-      <w:r>
-        <w:t xml:space="preserve">Paso </w:t>
-      </w:r>
-      <w:r>
-        <w:t>7</w:t>
-      </w:r>
-    </w:p>
-    <w:p>
-      <w:r>
-        <w:t>El usuario desea registrarse pero el DNI esta en uso por otra cuenta.</w:t>
-      </w:r>
-    </w:p>
-    <w:p>
-      <w:pPr>
-        <w:rPr>
-          <w:b/>
-        </w:rPr>
-      </w:pPr>
-      <w:r>
-        <w:rPr>
-          <w:b/>
-        </w:rPr>
-        <w:t>Criterios de aceptación:</w:t>
-      </w:r>
-    </w:p>
-    <w:p>
-      <w:pPr>
-        <w:pStyle w:val="Prrafodelista"/>
-        <w:numPr>
-          <w:ilvl w:val="0"/>
-          <w:numId w:val="4"/>
-        </w:numPr>
-      </w:pPr>
-      <w:r>
-        <w:t>La aplicación le muestra el mensaje de DNI en uso.</w:t>
-      </w:r>
-    </w:p>
-    <w:p>
-      <w:pPr>
-        <w:pStyle w:val="Prrafodelista"/>
-        <w:numPr>
-          <w:ilvl w:val="0"/>
-          <w:numId w:val="4"/>
-        </w:numPr>
-      </w:pPr>
-      <w:r>
-        <w:t>No se crea la cuenta.</w:t>
-      </w:r>
-    </w:p>
-    <w:p>
-      <w:pPr>
-        <w:rPr>
-          <w:b/>
-        </w:rPr>
-      </w:pPr>
-      <w:r>
-        <w:rPr>
-          <w:b/>
-        </w:rPr>
-        <w:t>Pasos:</w:t>
-      </w:r>
-    </w:p>
-    <w:p>
-      <w:pPr>
-        <w:pStyle w:val="Prrafodelista"/>
-        <w:numPr>
-          <w:ilvl w:val="0"/>
-          <w:numId w:val="11"/>
-        </w:numPr>
-      </w:pPr>
-      <w:r>
-        <w:t>El usuario ingresa a la ventana de Registro.</w:t>
-      </w:r>
-    </w:p>
-    <w:p>
-      <w:pPr>
-        <w:pStyle w:val="Prrafodelista"/>
-        <w:numPr>
-          <w:ilvl w:val="0"/>
-          <w:numId w:val="11"/>
-        </w:numPr>
-      </w:pPr>
-      <w:r>
-        <w:t>El usuario ingresa datos obligatorios y los no obligatorios que desea, siendo el DNI uno ya utilizado en una cuenta registrada.</w:t>
-      </w:r>
-    </w:p>
-    <w:p>
-      <w:pPr>
-        <w:pStyle w:val="Prrafodelista"/>
-        <w:numPr>
-          <w:ilvl w:val="0"/>
-          <w:numId w:val="11"/>
-        </w:numPr>
-      </w:pPr>
-      <w:r>
-        <w:t>El usuario toca el botón “registrarse”.</w:t>
-      </w:r>
-    </w:p>
-    <w:p>
-      <w:pPr>
-        <w:pStyle w:val="Prrafodelista"/>
-        <w:numPr>
-          <w:ilvl w:val="0"/>
-          <w:numId w:val="11"/>
-        </w:numPr>
-      </w:pPr>
-      <w:r>
-        <w:t>La aplicación informa mediante un mensaje que el DNI esta en uso por otra cuenta.</w:t>
-      </w:r>
-    </w:p>
-    <w:p>
-      <w:pPr>
-        <w:pStyle w:val="Ttulo2"/>
-      </w:pPr>
-      <w:r>
-        <w:lastRenderedPageBreak/>
-        <w:t>Paso 8</w:t>
-      </w:r>
-    </w:p>
-    <w:p>
-      <w:r>
-        <w:t>El usuario desea registrarse pero el e-mail ya posee una cuenta en la aplicación.</w:t>
-      </w:r>
-    </w:p>
-    <w:p>
-      <w:pPr>
-        <w:rPr>
-          <w:b/>
-        </w:rPr>
-      </w:pPr>
-      <w:r>
-        <w:rPr>
-          <w:b/>
-        </w:rPr>
-        <w:t>Criterios de aceptación:</w:t>
-      </w:r>
-    </w:p>
-    <w:p>
-      <w:pPr>
-        <w:pStyle w:val="Prrafodelista"/>
-        <w:numPr>
-          <w:ilvl w:val="0"/>
-          <w:numId w:val="4"/>
-        </w:numPr>
-      </w:pPr>
-      <w:r>
-        <w:t>La aplicación le muestra el mensaje de e-mail ya utilizado.</w:t>
-      </w:r>
-    </w:p>
-    <w:p>
-      <w:pPr>
-        <w:pStyle w:val="Prrafodelista"/>
-        <w:numPr>
-          <w:ilvl w:val="0"/>
-          <w:numId w:val="4"/>
-        </w:numPr>
-      </w:pPr>
-      <w:r>
-        <w:t>No se crea la cuenta.</w:t>
-      </w:r>
-    </w:p>
-    <w:p>
-      <w:pPr>
-        <w:rPr>
-          <w:b/>
-        </w:rPr>
-      </w:pPr>
-      <w:r>
-        <w:rPr>
-          <w:b/>
-        </w:rPr>
-        <w:t>Pasos:</w:t>
-      </w:r>
-    </w:p>
-    <w:p>
-      <w:pPr>
-        <w:pStyle w:val="Prrafodelista"/>
-        <w:numPr>
-          <w:ilvl w:val="0"/>
-          <w:numId w:val="11"/>
-        </w:numPr>
-      </w:pPr>
-      <w:r>
-        <w:t>El usuario ingresa a la ventana de Registro.</w:t>
-      </w:r>
-    </w:p>
-    <w:p>
-      <w:pPr>
-        <w:pStyle w:val="Prrafodelista"/>
-        <w:numPr>
-          <w:ilvl w:val="0"/>
-          <w:numId w:val="11"/>
-        </w:numPr>
-      </w:pPr>
-      <w:r>
-        <w:t>El usuario ingresa datos obligatorios y los no obligatorios que desea, siendo el e-mail uno ya utilizado en una cuenta registrada.</w:t>
-      </w:r>
-    </w:p>
-    <w:p>
-      <w:pPr>
-        <w:pStyle w:val="Prrafodelista"/>
-        <w:numPr>
-          <w:ilvl w:val="0"/>
-          <w:numId w:val="11"/>
-        </w:numPr>
-      </w:pPr>
-      <w:r>
-        <w:t>El usuario toca el botón “registrarse”.</w:t>
-      </w:r>
-    </w:p>
-    <w:p>
-      <w:pPr>
-        <w:pStyle w:val="Prrafodelista"/>
-        <w:numPr>
-          <w:ilvl w:val="0"/>
-          <w:numId w:val="11"/>
+        <w:pStyle w:val="ListParagraph"/>
+        <w:numPr>
+          <w:ilvl w:val="0"/>
+          <w:numId w:val="12"/>
         </w:numPr>
       </w:pPr>
       <w:r>
@@ -1197,7 +1162,7 @@
 </file>
 
 <file path=word/numbering.xml><?xml version="1.0" encoding="utf-8"?>
-<w:numbering xmlns:ve="http://schemas.openxmlformats.org/markup-compatibility/2006" xmlns:o="urn:schemas-microsoft-com:office:office" xmlns:r="http://schemas.openxmlformats.org/officeDocument/2006/relationships" xmlns:m="http://schemas.openxmlformats.org/officeDocument/2006/math" xmlns:v="urn:schemas-microsoft-com:vml" xmlns:wp="http://schemas.openxmlformats.org/drawingml/2006/wordprocessingDrawing" xmlns:w10="urn:schemas-microsoft-com:office:word" xmlns:w="http://schemas.openxmlformats.org/wordprocessingml/2006/main" xmlns:wne="http://schemas.microsoft.com/office/word/2006/wordml">
+<w:numbering xmlns:wpc="http://schemas.microsoft.com/office/word/2010/wordprocessingCanvas" xmlns:mc="http://schemas.openxmlformats.org/markup-compatibility/2006" xmlns:o="urn:schemas-microsoft-com:office:office" xmlns:r="http://schemas.openxmlformats.org/officeDocument/2006/relationships" xmlns:m="http://schemas.openxmlformats.org/officeDocument/2006/math" xmlns:v="urn:schemas-microsoft-com:vml" xmlns:wp14="http://schemas.microsoft.com/office/word/2010/wordprocessingDrawing" xmlns:wp="http://schemas.openxmlformats.org/drawingml/2006/wordprocessingDrawing" xmlns:w10="urn:schemas-microsoft-com:office:word" xmlns:w="http://schemas.openxmlformats.org/wordprocessingml/2006/main" xmlns:w14="http://schemas.microsoft.com/office/word/2010/wordml" xmlns:wpg="http://schemas.microsoft.com/office/word/2010/wordprocessingGroup" xmlns:wpi="http://schemas.microsoft.com/office/word/2010/wordprocessingInk" xmlns:wne="http://schemas.microsoft.com/office/word/2006/wordml" xmlns:wps="http://schemas.microsoft.com/office/word/2010/wordprocessingShape" mc:Ignorable="w14 wp14">
   <w:abstractNum w:abstractNumId="0">
     <w:nsid w:val="11F76951"/>
     <w:multiLevelType w:val="hybridMultilevel"/>
@@ -1401,6 +1366,92 @@
     </w:lvl>
   </w:abstractNum>
   <w:abstractNum w:abstractNumId="2">
+    <w:nsid w:val="25D05ACE"/>
+    <w:multiLevelType w:val="hybridMultilevel"/>
+    <w:tmpl w:val="AEC4249C"/>
+    <w:lvl w:ilvl="0" w:tplc="2C0A000F">
+      <w:start w:val="1"/>
+      <w:numFmt w:val="decimal"/>
+      <w:lvlText w:val="%1."/>
+      <w:lvlJc w:val="left"/>
+      <w:pPr>
+        <w:ind w:left="720" w:hanging="360"/>
+      </w:pPr>
+    </w:lvl>
+    <w:lvl w:ilvl="1" w:tplc="2C0A0019" w:tentative="1">
+      <w:start w:val="1"/>
+      <w:numFmt w:val="lowerLetter"/>
+      <w:lvlText w:val="%2."/>
+      <w:lvlJc w:val="left"/>
+      <w:pPr>
+        <w:ind w:left="1440" w:hanging="360"/>
+      </w:pPr>
+    </w:lvl>
+    <w:lvl w:ilvl="2" w:tplc="2C0A001B" w:tentative="1">
+      <w:start w:val="1"/>
+      <w:numFmt w:val="lowerRoman"/>
+      <w:lvlText w:val="%3."/>
+      <w:lvlJc w:val="right"/>
+      <w:pPr>
+        <w:ind w:left="2160" w:hanging="180"/>
+      </w:pPr>
+    </w:lvl>
+    <w:lvl w:ilvl="3" w:tplc="2C0A000F" w:tentative="1">
+      <w:start w:val="1"/>
+      <w:numFmt w:val="decimal"/>
+      <w:lvlText w:val="%4."/>
+      <w:lvlJc w:val="left"/>
+      <w:pPr>
+        <w:ind w:left="2880" w:hanging="360"/>
+      </w:pPr>
+    </w:lvl>
+    <w:lvl w:ilvl="4" w:tplc="2C0A0019" w:tentative="1">
+      <w:start w:val="1"/>
+      <w:numFmt w:val="lowerLetter"/>
+      <w:lvlText w:val="%5."/>
+      <w:lvlJc w:val="left"/>
+      <w:pPr>
+        <w:ind w:left="3600" w:hanging="360"/>
+      </w:pPr>
+    </w:lvl>
+    <w:lvl w:ilvl="5" w:tplc="2C0A001B" w:tentative="1">
+      <w:start w:val="1"/>
+      <w:numFmt w:val="lowerRoman"/>
+      <w:lvlText w:val="%6."/>
+      <w:lvlJc w:val="right"/>
+      <w:pPr>
+        <w:ind w:left="4320" w:hanging="180"/>
+      </w:pPr>
+    </w:lvl>
+    <w:lvl w:ilvl="6" w:tplc="2C0A000F" w:tentative="1">
+      <w:start w:val="1"/>
+      <w:numFmt w:val="decimal"/>
+      <w:lvlText w:val="%7."/>
+      <w:lvlJc w:val="left"/>
+      <w:pPr>
+        <w:ind w:left="5040" w:hanging="360"/>
+      </w:pPr>
+    </w:lvl>
+    <w:lvl w:ilvl="7" w:tplc="2C0A0019" w:tentative="1">
+      <w:start w:val="1"/>
+      <w:numFmt w:val="lowerLetter"/>
+      <w:lvlText w:val="%8."/>
+      <w:lvlJc w:val="left"/>
+      <w:pPr>
+        <w:ind w:left="5760" w:hanging="360"/>
+      </w:pPr>
+    </w:lvl>
+    <w:lvl w:ilvl="8" w:tplc="2C0A001B" w:tentative="1">
+      <w:start w:val="1"/>
+      <w:numFmt w:val="lowerRoman"/>
+      <w:lvlText w:val="%9."/>
+      <w:lvlJc w:val="right"/>
+      <w:pPr>
+        <w:ind w:left="6480" w:hanging="180"/>
+      </w:pPr>
+    </w:lvl>
+  </w:abstractNum>
+  <w:abstractNum w:abstractNumId="3">
     <w:nsid w:val="2634592E"/>
     <w:multiLevelType w:val="hybridMultilevel"/>
     <w:tmpl w:val="D1AC52C4"/>
@@ -1489,7 +1540,7 @@
       </w:pPr>
     </w:lvl>
   </w:abstractNum>
-  <w:abstractNum w:abstractNumId="3">
+  <w:abstractNum w:abstractNumId="4">
     <w:nsid w:val="2A246203"/>
     <w:multiLevelType w:val="hybridMultilevel"/>
     <w:tmpl w:val="D1AC52C4"/>
@@ -1578,7 +1629,7 @@
       </w:pPr>
     </w:lvl>
   </w:abstractNum>
-  <w:abstractNum w:abstractNumId="4">
+  <w:abstractNum w:abstractNumId="5">
     <w:nsid w:val="2E43003C"/>
     <w:multiLevelType w:val="hybridMultilevel"/>
     <w:tmpl w:val="D1AC52C4"/>
@@ -1667,7 +1718,7 @@
       </w:pPr>
     </w:lvl>
   </w:abstractNum>
-  <w:abstractNum w:abstractNumId="5">
+  <w:abstractNum w:abstractNumId="6">
     <w:nsid w:val="33D1138E"/>
     <w:multiLevelType w:val="hybridMultilevel"/>
     <w:tmpl w:val="260294AE"/>
@@ -1780,7 +1831,7 @@
       </w:rPr>
     </w:lvl>
   </w:abstractNum>
-  <w:abstractNum w:abstractNumId="6">
+  <w:abstractNum w:abstractNumId="7">
     <w:nsid w:val="4B7E63CF"/>
     <w:multiLevelType w:val="hybridMultilevel"/>
     <w:tmpl w:val="491414AC"/>
@@ -1869,7 +1920,7 @@
       </w:pPr>
     </w:lvl>
   </w:abstractNum>
-  <w:abstractNum w:abstractNumId="7">
+  <w:abstractNum w:abstractNumId="8">
     <w:nsid w:val="52346A3C"/>
     <w:multiLevelType w:val="hybridMultilevel"/>
     <w:tmpl w:val="491414AC"/>
@@ -1885,7 +1936,7 @@
         <w:rFonts w:hint="default"/>
       </w:rPr>
     </w:lvl>
-    <w:lvl w:ilvl="1" w:tplc="2C0A0019" w:tentative="1">
+    <w:lvl w:ilvl="1" w:tplc="2C0A0019">
       <w:start w:val="1"/>
       <w:numFmt w:val="lowerLetter"/>
       <w:lvlText w:val="%2."/>
@@ -1958,7 +2009,7 @@
       </w:pPr>
     </w:lvl>
   </w:abstractNum>
-  <w:abstractNum w:abstractNumId="8">
+  <w:abstractNum w:abstractNumId="9">
     <w:nsid w:val="679473D9"/>
     <w:multiLevelType w:val="hybridMultilevel"/>
     <w:tmpl w:val="158E3110"/>
@@ -2071,7 +2122,7 @@
       </w:rPr>
     </w:lvl>
   </w:abstractNum>
-  <w:abstractNum w:abstractNumId="9">
+  <w:abstractNum w:abstractNumId="10">
     <w:nsid w:val="74663BE3"/>
     <w:multiLevelType w:val="hybridMultilevel"/>
     <w:tmpl w:val="D1AC52C4"/>
@@ -2160,7 +2211,7 @@
       </w:pPr>
     </w:lvl>
   </w:abstractNum>
-  <w:abstractNum w:abstractNumId="10">
+  <w:abstractNum w:abstractNumId="11">
     <w:nsid w:val="755D3191"/>
     <w:multiLevelType w:val="hybridMultilevel"/>
     <w:tmpl w:val="D1AC52C4"/>
@@ -2250,43 +2301,46 @@
     </w:lvl>
   </w:abstractNum>
   <w:num w:numId="1">
-    <w:abstractNumId w:val="9"/>
+    <w:abstractNumId w:val="10"/>
   </w:num>
   <w:num w:numId="2">
-    <w:abstractNumId w:val="4"/>
+    <w:abstractNumId w:val="5"/>
   </w:num>
   <w:num w:numId="3">
-    <w:abstractNumId w:val="5"/>
+    <w:abstractNumId w:val="6"/>
   </w:num>
   <w:num w:numId="4">
     <w:abstractNumId w:val="1"/>
   </w:num>
   <w:num w:numId="5">
-    <w:abstractNumId w:val="2"/>
+    <w:abstractNumId w:val="3"/>
   </w:num>
   <w:num w:numId="6">
-    <w:abstractNumId w:val="3"/>
+    <w:abstractNumId w:val="4"/>
   </w:num>
   <w:num w:numId="7">
-    <w:abstractNumId w:val="8"/>
+    <w:abstractNumId w:val="9"/>
   </w:num>
   <w:num w:numId="8">
     <w:abstractNumId w:val="0"/>
   </w:num>
   <w:num w:numId="9">
-    <w:abstractNumId w:val="10"/>
+    <w:abstractNumId w:val="11"/>
   </w:num>
   <w:num w:numId="10">
+    <w:abstractNumId w:val="8"/>
+  </w:num>
+  <w:num w:numId="11">
     <w:abstractNumId w:val="7"/>
   </w:num>
-  <w:num w:numId="11">
-    <w:abstractNumId w:val="6"/>
+  <w:num w:numId="12">
+    <w:abstractNumId w:val="2"/>
   </w:num>
 </w:numbering>
 </file>
 
 <file path=word/styles.xml><?xml version="1.0" encoding="utf-8"?>
-<w:styles xmlns:r="http://schemas.openxmlformats.org/officeDocument/2006/relationships" xmlns:w="http://schemas.openxmlformats.org/wordprocessingml/2006/main">
+<w:styles xmlns:mc="http://schemas.openxmlformats.org/markup-compatibility/2006" xmlns:r="http://schemas.openxmlformats.org/officeDocument/2006/relationships" xmlns:w="http://schemas.openxmlformats.org/wordprocessingml/2006/main" xmlns:w14="http://schemas.microsoft.com/office/word/2010/wordml" mc:Ignorable="w14">
   <w:docDefaults>
     <w:rPrDefault>
       <w:rPr>
@@ -2442,11 +2496,11 @@
     <w:qFormat/>
     <w:rsid w:val="000D33D3"/>
   </w:style>
-  <w:style w:type="paragraph" w:styleId="Ttulo1">
+  <w:style w:type="paragraph" w:styleId="Heading1">
     <w:name w:val="heading 1"/>
     <w:basedOn w:val="Normal"/>
     <w:next w:val="Normal"/>
-    <w:link w:val="Ttulo1Car"/>
+    <w:link w:val="Heading1Char"/>
     <w:uiPriority w:val="9"/>
     <w:qFormat/>
     <w:rsid w:val="007D54BB"/>
@@ -2465,11 +2519,11 @@
       <w:szCs w:val="28"/>
     </w:rPr>
   </w:style>
-  <w:style w:type="paragraph" w:styleId="Ttulo2">
+  <w:style w:type="paragraph" w:styleId="Heading2">
     <w:name w:val="heading 2"/>
     <w:basedOn w:val="Normal"/>
     <w:next w:val="Normal"/>
-    <w:link w:val="Ttulo2Car"/>
+    <w:link w:val="Heading2Char"/>
     <w:uiPriority w:val="9"/>
     <w:unhideWhenUsed/>
     <w:qFormat/>
@@ -2489,18 +2543,17 @@
       <w:szCs w:val="26"/>
     </w:rPr>
   </w:style>
-  <w:style w:type="character" w:default="1" w:styleId="Fuentedeprrafopredeter">
+  <w:style w:type="character" w:default="1" w:styleId="DefaultParagraphFont">
     <w:name w:val="Default Paragraph Font"/>
     <w:uiPriority w:val="1"/>
     <w:semiHidden/>
     <w:unhideWhenUsed/>
   </w:style>
-  <w:style w:type="table" w:default="1" w:styleId="Tablanormal">
+  <w:style w:type="table" w:default="1" w:styleId="TableNormal">
     <w:name w:val="Normal Table"/>
     <w:uiPriority w:val="99"/>
     <w:semiHidden/>
     <w:unhideWhenUsed/>
-    <w:qFormat/>
     <w:tblPr>
       <w:tblInd w:w="0" w:type="dxa"/>
       <w:tblCellMar>
@@ -2511,16 +2564,16 @@
       </w:tblCellMar>
     </w:tblPr>
   </w:style>
-  <w:style w:type="numbering" w:default="1" w:styleId="Sinlista">
+  <w:style w:type="numbering" w:default="1" w:styleId="NoList">
     <w:name w:val="No List"/>
     <w:uiPriority w:val="99"/>
     <w:semiHidden/>
     <w:unhideWhenUsed/>
   </w:style>
-  <w:style w:type="character" w:customStyle="1" w:styleId="Ttulo1Car">
-    <w:name w:val="Título 1 Car"/>
-    <w:basedOn w:val="Fuentedeprrafopredeter"/>
-    <w:link w:val="Ttulo1"/>
+  <w:style w:type="character" w:customStyle="1" w:styleId="Heading1Char">
+    <w:name w:val="Heading 1 Char"/>
+    <w:basedOn w:val="DefaultParagraphFont"/>
+    <w:link w:val="Heading1"/>
     <w:uiPriority w:val="9"/>
     <w:rsid w:val="007D54BB"/>
     <w:rPr>
@@ -2532,10 +2585,10 @@
       <w:szCs w:val="28"/>
     </w:rPr>
   </w:style>
-  <w:style w:type="character" w:customStyle="1" w:styleId="Ttulo2Car">
-    <w:name w:val="Título 2 Car"/>
-    <w:basedOn w:val="Fuentedeprrafopredeter"/>
-    <w:link w:val="Ttulo2"/>
+  <w:style w:type="character" w:customStyle="1" w:styleId="Heading2Char">
+    <w:name w:val="Heading 2 Char"/>
+    <w:basedOn w:val="DefaultParagraphFont"/>
+    <w:link w:val="Heading2"/>
     <w:uiPriority w:val="9"/>
     <w:rsid w:val="007D54BB"/>
     <w:rPr>
@@ -2547,7 +2600,7 @@
       <w:szCs w:val="26"/>
     </w:rPr>
   </w:style>
-  <w:style w:type="paragraph" w:styleId="Prrafodelista">
+  <w:style w:type="paragraph" w:styleId="ListParagraph">
     <w:name w:val="List Paragraph"/>
     <w:basedOn w:val="Normal"/>
     <w:uiPriority w:val="34"/>
@@ -2557,6 +2610,196 @@
       <w:ind w:left="720"/>
       <w:contextualSpacing/>
     </w:pPr>
+  </w:style>
+</w:styles>
+</file>
+
+<file path=word/stylesWithEffects.xml><?xml version="1.0" encoding="utf-8"?>
+<w:styles xmlns:wpc="http://schemas.microsoft.com/office/word/2010/wordprocessingCanvas" xmlns:mc="http://schemas.openxmlformats.org/markup-compatibility/2006" xmlns:o="urn:schemas-microsoft-com:office:office" xmlns:r="http://schemas.openxmlformats.org/officeDocument/2006/relationships" xmlns:m="http://schemas.openxmlformats.org/officeDocument/2006/math" xmlns:v="urn:schemas-microsoft-com:vml" xmlns:wp14="http://schemas.microsoft.com/office/word/2010/wordprocessingDrawing" xmlns:wp="http://schemas.openxmlformats.org/drawingml/2006/wordprocessingDrawing" xmlns:w10="urn:schemas-microsoft-com:office:word" xmlns:w="http://schemas.openxmlformats.org/wordprocessingml/2006/main" xmlns:w14="http://schemas.microsoft.com/office/word/2010/wordml" xmlns:wpg="http://schemas.microsoft.com/office/word/2010/wordprocessingGroup" xmlns:wpi="http://schemas.microsoft.com/office/word/2010/wordprocessingInk" xmlns:wne="http://schemas.microsoft.com/office/word/2006/wordml" xmlns:wps="http://schemas.microsoft.com/office/word/2010/wordprocessingShape" mc:Ignorable="w14 wp14">
+  <w:docDefaults>
+    <w:rPrDefault>
+      <w:rPr>
+        <w:rFonts w:asciiTheme="minorHAnsi" w:eastAsiaTheme="minorEastAsia" w:hAnsiTheme="minorHAnsi" w:cstheme="minorBidi"/>
+        <w:sz w:val="22"/>
+        <w:szCs w:val="22"/>
+        <w:lang w:val="es-AR" w:eastAsia="es-AR" w:bidi="ar-SA"/>
+      </w:rPr>
+    </w:rPrDefault>
+    <w:pPrDefault>
+      <w:pPr>
+        <w:spacing w:after="200" w:line="276" w:lineRule="auto"/>
+      </w:pPr>
+    </w:pPrDefault>
+  </w:docDefaults>
+  <w:latentStyles w:defLockedState="0" w:defUIPriority="99" w:defSemiHidden="1" w:defUnhideWhenUsed="1" w:defQFormat="0" w:count="267">
+    <w:lsdException w:name="Normal" w:semiHidden="0" w:uiPriority="0" w:unhideWhenUsed="0" w:qFormat="1"/>
+    <w:lsdException w:name="heading 1" w:semiHidden="0" w:uiPriority="9" w:unhideWhenUsed="0" w:qFormat="1"/>
+    <w:lsdException w:name="heading 2" w:uiPriority="9" w:qFormat="1"/>
+    <w:lsdException w:name="heading 3" w:uiPriority="9" w:qFormat="1"/>
+    <w:lsdException w:name="heading 4" w:uiPriority="9" w:qFormat="1"/>
+    <w:lsdException w:name="heading 5" w:uiPriority="9" w:qFormat="1"/>
+    <w:lsdException w:name="heading 6" w:uiPriority="9" w:qFormat="1"/>
+    <w:lsdException w:name="heading 7" w:uiPriority="9" w:qFormat="1"/>
+    <w:lsdException w:name="heading 8" w:uiPriority="9" w:qFormat="1"/>
+    <w:lsdException w:name="heading 9" w:uiPriority="9" w:qFormat="1"/>
+    <w:lsdException w:name="toc 1" w:uiPriority="39"/>
+    <w:lsdException w:name="toc 2" w:uiPriority="39"/>
+    <w:lsdException w:name="toc 3" w:uiPriority="39"/>
+    <w:lsdException w:name="toc 4" w:uiPriority="39"/>
+    <w:lsdException w:name="toc 5" w:uiPriority="39"/>
+    <w:lsdException w:name="toc 6" w:uiPriority="39"/>
+    <w:lsdException w:name="toc 7" w:uiPriority="39"/>
+    <w:lsdException w:name="toc 8" w:uiPriority="39"/>
+    <w:lsdException w:name="toc 9" w:uiPriority="39"/>
+    <w:lsdException w:name="caption" w:uiPriority="35" w:qFormat="1"/>
+    <w:lsdException w:name="Title" w:semiHidden="0" w:uiPriority="10" w:unhideWhenUsed="0" w:qFormat="1"/>
+    <w:lsdException w:name="Default Paragraph Font" w:uiPriority="1"/>
+    <w:lsdException w:name="Subtitle" w:semiHidden="0" w:uiPriority="11" w:unhideWhenUsed="0" w:qFormat="1"/>
+    <w:lsdException w:name="Strong" w:semiHidden="0" w:uiPriority="22" w:unhideWhenUsed="0" w:qFormat="1"/>
+    <w:lsdException w:name="Emphasis" w:semiHidden="0" w:uiPriority="20" w:unhideWhenUsed="0" w:qFormat="1"/>
+    <w:lsdException w:name="Table Grid" w:semiHidden="0" w:uiPriority="59" w:unhideWhenUsed="0"/>
+    <w:lsdException w:name="Placeholder Text" w:unhideWhenUsed="0"/>
+    <w:lsdException w:name="No Spacing" w:semiHidden="0" w:uiPriority="1" w:unhideWhenUsed="0" w:qFormat="1"/>
+    <w:lsdException w:name="Light Shading" w:semiHidden="0" w:uiPriority="60" w:unhideWhenUsed="0"/>
+    <w:lsdException w:name="Light List" w:semiHidden="0" w:uiPriority="61" w:unhideWhenUsed="0"/>
+    <w:lsdException w:name="Light Grid" w:semiHidden="0" w:uiPriority="62" w:unhideWhenUsed="0"/>
+    <w:lsdException w:name="Medium Shading 1" w:semiHidden="0" w:uiPriority="63" w:unhideWhenUsed="0"/>
+    <w:lsdException w:name="Medium Shading 2" w:semiHidden="0" w:uiPriority="64" w:unhideWhenUsed="0"/>
+    <w:lsdException w:name="Medium List 1" w:semiHidden="0" w:uiPriority="65" w:unhideWhenUsed="0"/>
+    <w:lsdException w:name="Medium List 2" w:semiHidden="0" w:uiPriority="66" w:unhideWhenUsed="0"/>
+    <w:lsdException w:name="Medium Grid 1" w:semiHidden="0" w:uiPriority="67" w:unhideWhenUsed="0"/>
+    <w:lsdException w:name="Medium Grid 2" w:semiHidden="0" w:uiPriority="68" w:unhideWhenUsed="0"/>
+    <w:lsdException w:name="Medium Grid 3" w:semiHidden="0" w:uiPriority="69" w:unhideWhenUsed="0"/>
+    <w:lsdException w:name="Dark List" w:semiHidden="0" w:uiPriority="70" w:unhideWhenUsed="0"/>
+    <w:lsdException w:name="Colorful Shading" w:semiHidden="0" w:uiPriority="71" w:unhideWhenUsed="0"/>
+    <w:lsdException w:name="Colorful List" w:semiHidden="0" w:uiPriority="72" w:unhideWhenUsed="0"/>
+    <w:lsdException w:name="Colorful Grid" w:semiHidden="0" w:uiPriority="73" w:unhideWhenUsed="0"/>
+    <w:lsdException w:name="Light Shading Accent 1" w:semiHidden="0" w:uiPriority="60" w:unhideWhenUsed="0"/>
+    <w:lsdException w:name="Light List Accent 1" w:semiHidden="0" w:uiPriority="61" w:unhideWhenUsed="0"/>
+    <w:lsdException w:name="Light Grid Accent 1" w:semiHidden="0" w:uiPriority="62" w:unhideWhenUsed="0"/>
+    <w:lsdException w:name="Medium Shading 1 Accent 1" w:semiHidden="0" w:uiPriority="63" w:unhideWhenUsed="0"/>
+    <w:lsdException w:name="Medium Shading 2 Accent 1" w:semiHidden="0" w:uiPriority="64" w:unhideWhenUsed="0"/>
+    <w:lsdException w:name="Medium List 1 Accent 1" w:semiHidden="0" w:uiPriority="65" w:unhideWhenUsed="0"/>
+    <w:lsdException w:name="Revision" w:unhideWhenUsed="0"/>
+    <w:lsdException w:name="List Paragraph" w:semiHidden="0" w:uiPriority="34" w:unhideWhenUsed="0" w:qFormat="1"/>
+    <w:lsdException w:name="Quote" w:semiHidden="0" w:uiPriority="29" w:unhideWhenUsed="0" w:qFormat="1"/>
+    <w:lsdException w:name="Intense Quote" w:semiHidden="0" w:uiPriority="30" w:unhideWhenUsed="0" w:qFormat="1"/>
+    <w:lsdException w:name="Medium List 2 Accent 1" w:semiHidden="0" w:uiPriority="66" w:unhideWhenUsed="0"/>
+    <w:lsdException w:name="Medium Grid 1 Accent 1" w:semiHidden="0" w:uiPriority="67" w:unhideWhenUsed="0"/>
+    <w:lsdException w:name="Medium Grid 2 Accent 1" w:semiHidden="0" w:uiPriority="68" w:unhideWhenUsed="0"/>
+    <w:lsdException w:name="Medium Grid 3 Accent 1" w:semiHidden="0" w:uiPriority="69" w:unhideWhenUsed="0"/>
+    <w:lsdException w:name="Dark List Accent 1" w:semiHidden="0" w:uiPriority="70" w:unhideWhenUsed="0"/>
+    <w:lsdException w:name="Colorful Shading Accent 1" w:semiHidden="0" w:uiPriority="71" w:unhideWhenUsed="0"/>
+    <w:lsdException w:name="Colorful List Accent 1" w:semiHidden="0" w:uiPriority="72" w:unhideWhenUsed="0"/>
+    <w:lsdException w:name="Colorful Grid Accent 1" w:semiHidden="0" w:uiPriority="73" w:unhideWhenUsed="0"/>
+    <w:lsdException w:name="Light Shading Accent 2" w:semiHidden="0" w:uiPriority="60" w:unhideWhenUsed="0"/>
+    <w:lsdException w:name="Light List Accent 2" w:semiHidden="0" w:uiPriority="61" w:unhideWhenUsed="0"/>
+    <w:lsdException w:name="Light Grid Accent 2" w:semiHidden="0" w:uiPriority="62" w:unhideWhenUsed="0"/>
+    <w:lsdException w:name="Medium Shading 1 Accent 2" w:semiHidden="0" w:uiPriority="63" w:unhideWhenUsed="0"/>
+    <w:lsdException w:name="Medium Shading 2 Accent 2" w:semiHidden="0" w:uiPriority="64" w:unhideWhenUsed="0"/>
+    <w:lsdException w:name="Medium List 1 Accent 2" w:semiHidden="0" w:uiPriority="65" w:unhideWhenUsed="0"/>
+    <w:lsdException w:name="Medium List 2 Accent 2" w:semiHidden="0" w:uiPriority="66" w:unhideWhenUsed="0"/>
+    <w:lsdException w:name="Medium Grid 1 Accent 2" w:semiHidden="0" w:uiPriority="67" w:unhideWhenUsed="0"/>
+    <w:lsdException w:name="Medium Grid 2 Accent 2" w:semiHidden="0" w:uiPriority="68" w:unhideWhenUsed="0"/>
+    <w:lsdException w:name="Medium Grid 3 Accent 2" w:semiHidden="0" w:uiPriority="69" w:unhideWhenUsed="0"/>
+    <w:lsdException w:name="Dark List Accent 2" w:semiHidden="0" w:uiPriority="70" w:unhideWhenUsed="0"/>
+    <w:lsdException w:name="Colorful Shading Accent 2" w:semiHidden="0" w:uiPriority="71" w:unhideWhenUsed="0"/>
+    <w:lsdException w:name="Colorful List Accent 2" w:semiHidden="0" w:uiPriority="72" w:unhideWhenUsed="0"/>
+    <w:lsdException w:name="Colorful Grid Accent 2" w:semiHidden="0" w:uiPriority="73" w:unhideWhenUsed="0"/>
+    <w:lsdException w:name="Light Shading Accent 3" w:semiHidden="0" w:uiPriority="60" w:unhideWhenUsed="0"/>
+    <w:lsdException w:name="Light List Accent 3" w:semiHidden="0" w:uiPriority="61" w:unhideWhenUsed="0"/>
+    <w:lsdException w:name="Light Grid Accent 3" w:semiHidden="0" w:uiPriority="62" w:unhideWhenUsed="0"/>
+    <w:lsdException w:name="Medium Shading 1 Accent 3" w:semiHidden="0" w:uiPriority="63" w:unhideWhenUsed="0"/>
+    <w:lsdException w:name="Medium Shading 2 Accent 3" w:semiHidden="0" w:uiPriority="64" w:unhideWhenUsed="0"/>
+    <w:lsdException w:name="Medium List 1 Accent 3" w:semiHidden="0" w:uiPriority="65" w:unhideWhenUsed="0"/>
+    <w:lsdException w:name="Medium List 2 Accent 3" w:semiHidden="0" w:uiPriority="66" w:unhideWhenUsed="0"/>
+    <w:lsdException w:name="Medium Grid 1 Accent 3" w:semiHidden="0" w:uiPriority="67" w:unhideWhenUsed="0"/>
+    <w:lsdException w:name="Medium Grid 2 Accent 3" w:semiHidden="0" w:uiPriority="68" w:unhideWhenUsed="0"/>
+    <w:lsdException w:name="Medium Grid 3 Accent 3" w:semiHidden="0" w:uiPriority="69" w:unhideWhenUsed="0"/>
+    <w:lsdException w:name="Dark List Accent 3" w:semiHidden="0" w:uiPriority="70" w:unhideWhenUsed="0"/>
+    <w:lsdException w:name="Colorful Shading Accent 3" w:semiHidden="0" w:uiPriority="71" w:unhideWhenUsed="0"/>
+    <w:lsdException w:name="Colorful List Accent 3" w:semiHidden="0" w:uiPriority="72" w:unhideWhenUsed="0"/>
+    <w:lsdException w:name="Colorful Grid Accent 3" w:semiHidden="0" w:uiPriority="73" w:unhideWhenUsed="0"/>
+    <w:lsdException w:name="Light Shading Accent 4" w:semiHidden="0" w:uiPriority="60" w:unhideWhenUsed="0"/>
+    <w:lsdException w:name="Light List Accent 4" w:semiHidden="0" w:uiPriority="61" w:unhideWhenUsed="0"/>
+    <w:lsdException w:name="Light Grid Accent 4" w:semiHidden="0" w:uiPriority="62" w:unhideWhenUsed="0"/>
+    <w:lsdException w:name="Medium Shading 1 Accent 4" w:semiHidden="0" w:uiPriority="63" w:unhideWhenUsed="0"/>
+    <w:lsdException w:name="Medium Shading 2 Accent 4" w:semiHidden="0" w:uiPriority="64" w:unhideWhenUsed="0"/>
+    <w:lsdException w:name="Medium List 1 Accent 4" w:semiHidden="0" w:uiPriority="65" w:unhideWhenUsed="0"/>
+    <w:lsdException w:name="Medium List 2 Accent 4" w:semiHidden="0" w:uiPriority="66" w:unhideWhenUsed="0"/>
+    <w:lsdException w:name="Medium Grid 1 Accent 4" w:semiHidden="0" w:uiPriority="67" w:unhideWhenUsed="0"/>
+    <w:lsdException w:name="Medium Grid 2 Accent 4" w:semiHidden="0" w:uiPriority="68" w:unhideWhenUsed="0"/>
+    <w:lsdException w:name="Medium Grid 3 Accent 4" w:semiHidden="0" w:uiPriority="69" w:unhideWhenUsed="0"/>
+    <w:lsdException w:name="Dark List Accent 4" w:semiHidden="0" w:uiPriority="70" w:unhideWhenUsed="0"/>
+    <w:lsdException w:name="Colorful Shading Accent 4" w:semiHidden="0" w:uiPriority="71" w:unhideWhenUsed="0"/>
+    <w:lsdException w:name="Colorful List Accent 4" w:semiHidden="0" w:uiPriority="72" w:unhideWhenUsed="0"/>
+    <w:lsdException w:name="Colorful Grid Accent 4" w:semiHidden="0" w:uiPriority="73" w:unhideWhenUsed="0"/>
+    <w:lsdException w:name="Light Shading Accent 5" w:semiHidden="0" w:uiPriority="60" w:unhideWhenUsed="0"/>
+    <w:lsdException w:name="Light List Accent 5" w:semiHidden="0" w:uiPriority="61" w:unhideWhenUsed="0"/>
+    <w:lsdException w:name="Light Grid Accent 5" w:semiHidden="0" w:uiPriority="62" w:unhideWhenUsed="0"/>
+    <w:lsdException w:name="Medium Shading 1 Accent 5" w:semiHidden="0" w:uiPriority="63" w:unhideWhenUsed="0"/>
+    <w:lsdException w:name="Medium Shading 2 Accent 5" w:semiHidden="0" w:uiPriority="64" w:unhideWhenUsed="0"/>
+    <w:lsdException w:name="Medium List 1 Accent 5" w:semiHidden="0" w:uiPriority="65" w:unhideWhenUsed="0"/>
+    <w:lsdException w:name="Medium List 2 Accent 5" w:semiHidden="0" w:uiPriority="66" w:unhideWhenUsed="0"/>
+    <w:lsdException w:name="Medium Grid 1 Accent 5" w:semiHidden="0" w:uiPriority="67" w:unhideWhenUsed="0"/>
+    <w:lsdException w:name="Medium Grid 2 Accent 5" w:semiHidden="0" w:uiPriority="68" w:unhideWhenUsed="0"/>
+    <w:lsdException w:name="Medium Grid 3 Accent 5" w:semiHidden="0" w:uiPriority="69" w:unhideWhenUsed="0"/>
+    <w:lsdException w:name="Dark List Accent 5" w:semiHidden="0" w:uiPriority="70" w:unhideWhenUsed="0"/>
+    <w:lsdException w:name="Colorful Shading Accent 5" w:semiHidden="0" w:uiPriority="71" w:unhideWhenUsed="0"/>
+    <w:lsdException w:name="Colorful List Accent 5" w:semiHidden="0" w:uiPriority="72" w:unhideWhenUsed="0"/>
+    <w:lsdException w:name="Colorful Grid Accent 5" w:semiHidden="0" w:uiPriority="73" w:unhideWhenUsed="0"/>
+    <w:lsdException w:name="Light Shading Accent 6" w:semiHidden="0" w:uiPriority="60" w:unhideWhenUsed="0"/>
+    <w:lsdException w:name="Light List Accent 6" w:semiHidden="0" w:uiPriority="61" w:unhideWhenUsed="0"/>
+    <w:lsdException w:name="Light Grid Accent 6" w:semiHidden="0" w:uiPriority="62" w:unhideWhenUsed="0"/>
+    <w:lsdException w:name="Medium Shading 1 Accent 6" w:semiHidden="0" w:uiPriority="63" w:unhideWhenUsed="0"/>
+    <w:lsdException w:name="Medium Shading 2 Accent 6" w:semiHidden="0" w:uiPriority="64" w:unhideWhenUsed="0"/>
+    <w:lsdException w:name="Medium List 1 Accent 6" w:semiHidden="0" w:uiPriority="65" w:unhideWhenUsed="0"/>
+    <w:lsdException w:name="Medium List 2 Accent 6" w:semiHidden="0" w:uiPriority="66" w:unhideWhenUsed="0"/>
+    <w:lsdException w:name="Medium Grid 1 Accent 6" w:semiHidden="0" w:uiPriority="67" w:unhideWhenUsed="0"/>
+    <w:lsdException w:name="Medium Grid 2 Accent 6" w:semiHidden="0" w:uiPriority="68" w:unhideWhenUsed="0"/>
+    <w:lsdException w:name="Medium Grid 3 Accent 6" w:semiHidden="0" w:uiPriority="69" w:unhideWhenUsed="0"/>
+    <w:lsdException w:name="Dark List Accent 6" w:semiHidden="0" w:uiPriority="70" w:unhideWhenUsed="0"/>
+    <w:lsdException w:name="Colorful Shading Accent 6" w:semiHidden="0" w:uiPriority="71" w:unhideWhenUsed="0"/>
+    <w:lsdException w:name="Colorful List Accent 6" w:semiHidden="0" w:uiPriority="72" w:unhideWhenUsed="0"/>
+    <w:lsdException w:name="Colorful Grid Accent 6" w:semiHidden="0" w:uiPriority="73" w:unhideWhenUsed="0"/>
+    <w:lsdException w:name="Subtle Emphasis" w:semiHidden="0" w:uiPriority="19" w:unhideWhenUsed="0" w:qFormat="1"/>
+    <w:lsdException w:name="Intense Emphasis" w:semiHidden="0" w:uiPriority="21" w:unhideWhenUsed="0" w:qFormat="1"/>
+    <w:lsdException w:name="Subtle Reference" w:semiHidden="0" w:uiPriority="31" w:unhideWhenUsed="0" w:qFormat="1"/>
+    <w:lsdException w:name="Intense Reference" w:semiHidden="0" w:uiPriority="32" w:unhideWhenUsed="0" w:qFormat="1"/>
+    <w:lsdException w:name="Book Title" w:semiHidden="0" w:uiPriority="33" w:unhideWhenUsed="0" w:qFormat="1"/>
+    <w:lsdException w:name="Bibliography" w:uiPriority="37"/>
+    <w:lsdException w:name="TOC Heading" w:uiPriority="39" w:qFormat="1"/>
+  </w:latentStyles>
+  <w:style w:type="paragraph" w:default="1" w:styleId="Normal">
+    <w:name w:val="Normal"/>
+    <w:qFormat/>
+  </w:style>
+  <w:style w:type="character" w:default="1" w:styleId="DefaultParagraphFont">
+    <w:name w:val="Default Paragraph Font"/>
+    <w:uiPriority w:val="1"/>
+    <w:semiHidden/>
+    <w:unhideWhenUsed/>
+  </w:style>
+  <w:style w:type="table" w:default="1" w:styleId="TableNormal">
+    <w:name w:val="Normal Table"/>
+    <w:uiPriority w:val="99"/>
+    <w:semiHidden/>
+    <w:unhideWhenUsed/>
+    <w:tblPr>
+      <w:tblInd w:w="0" w:type="dxa"/>
+      <w:tblCellMar>
+        <w:top w:w="0" w:type="dxa"/>
+        <w:left w:w="108" w:type="dxa"/>
+        <w:bottom w:w="0" w:type="dxa"/>
+        <w:right w:w="108" w:type="dxa"/>
+      </w:tblCellMar>
+    </w:tblPr>
+  </w:style>
+  <w:style w:type="numbering" w:default="1" w:styleId="NoList">
+    <w:name w:val="No List"/>
+    <w:uiPriority w:val="99"/>
+    <w:semiHidden/>
+    <w:unhideWhenUsed/>
   </w:style>
 </w:styles>
 </file>

</xml_diff>

<commit_message>
Sprint 1 - Formal 's presentation
</commit_message>
<xml_diff>
--- a/docs/PruebasFuncionales/20130908-PT19.docx
+++ b/docs/PruebasFuncionales/20130908-PT19.docx
@@ -1,10 +1,10 @@
 
 <file path=word/document.xml><?xml version="1.0" encoding="utf-8"?>
-<w:document xmlns:wpc="http://schemas.microsoft.com/office/word/2010/wordprocessingCanvas" xmlns:mc="http://schemas.openxmlformats.org/markup-compatibility/2006" xmlns:o="urn:schemas-microsoft-com:office:office" xmlns:r="http://schemas.openxmlformats.org/officeDocument/2006/relationships" xmlns:m="http://schemas.openxmlformats.org/officeDocument/2006/math" xmlns:v="urn:schemas-microsoft-com:vml" xmlns:wp14="http://schemas.microsoft.com/office/word/2010/wordprocessingDrawing" xmlns:wp="http://schemas.openxmlformats.org/drawingml/2006/wordprocessingDrawing" xmlns:w10="urn:schemas-microsoft-com:office:word" xmlns:w="http://schemas.openxmlformats.org/wordprocessingml/2006/main" xmlns:w14="http://schemas.microsoft.com/office/word/2010/wordml" xmlns:wpg="http://schemas.microsoft.com/office/word/2010/wordprocessingGroup" xmlns:wpi="http://schemas.microsoft.com/office/word/2010/wordprocessingInk" xmlns:wne="http://schemas.microsoft.com/office/word/2006/wordml" xmlns:wps="http://schemas.microsoft.com/office/word/2010/wordprocessingShape" mc:Ignorable="w14 wp14">
+<w:document xmlns:ve="http://schemas.openxmlformats.org/markup-compatibility/2006" xmlns:o="urn:schemas-microsoft-com:office:office" xmlns:r="http://schemas.openxmlformats.org/officeDocument/2006/relationships" xmlns:m="http://schemas.openxmlformats.org/officeDocument/2006/math" xmlns:v="urn:schemas-microsoft-com:vml" xmlns:wp="http://schemas.openxmlformats.org/drawingml/2006/wordprocessingDrawing" xmlns:w10="urn:schemas-microsoft-com:office:word" xmlns:w="http://schemas.openxmlformats.org/wordprocessingml/2006/main" xmlns:wne="http://schemas.microsoft.com/office/word/2006/wordml">
   <w:body>
     <w:p>
       <w:pPr>
-        <w:pStyle w:val="Heading1"/>
+        <w:pStyle w:val="Ttulo1"/>
       </w:pPr>
       <w:r>
         <w:t>Pruebas funcionales – PT-19</w:t>
@@ -12,7 +12,7 @@
     </w:p>
     <w:p>
       <w:pPr>
-        <w:pStyle w:val="Heading2"/>
+        <w:pStyle w:val="Ttulo2"/>
       </w:pPr>
       <w:r>
         <w:t>Prueba 1</w:t>
@@ -20,8 +20,13 @@
     </w:p>
     <w:p>
       <w:r>
-        <w:t>El usuario no tiene cuenta y desea ingresar sus datos para realizar una acción que requiera estar logueado</w:t>
-      </w:r>
+        <w:t xml:space="preserve">El usuario no tiene cuenta y desea ingresar sus datos para realizar una acción que requiera estar </w:t>
+      </w:r>
+      <w:proofErr w:type="spellStart"/>
+      <w:r>
+        <w:t>logueado</w:t>
+      </w:r>
+      <w:proofErr w:type="spellEnd"/>
       <w:r>
         <w:t xml:space="preserve"> o el usuario ingresa incorrectamente sus datos</w:t>
       </w:r>
@@ -50,7 +55,7 @@
     </w:p>
     <w:p>
       <w:pPr>
-        <w:pStyle w:val="ListParagraph"/>
+        <w:pStyle w:val="Prrafodelista"/>
         <w:numPr>
           <w:ilvl w:val="0"/>
           <w:numId w:val="7"/>
@@ -75,7 +80,7 @@
     </w:p>
     <w:p>
       <w:pPr>
-        <w:pStyle w:val="ListParagraph"/>
+        <w:pStyle w:val="Prrafodelista"/>
         <w:numPr>
           <w:ilvl w:val="0"/>
           <w:numId w:val="1"/>
@@ -87,7 +92,7 @@
     </w:p>
     <w:p>
       <w:pPr>
-        <w:pStyle w:val="ListParagraph"/>
+        <w:pStyle w:val="Prrafodelista"/>
         <w:numPr>
           <w:ilvl w:val="0"/>
           <w:numId w:val="1"/>
@@ -99,14 +104,22 @@
     </w:p>
     <w:p>
       <w:pPr>
-        <w:pStyle w:val="ListParagraph"/>
+        <w:pStyle w:val="Prrafodelista"/>
         <w:numPr>
           <w:ilvl w:val="0"/>
           <w:numId w:val="1"/>
         </w:numPr>
       </w:pPr>
       <w:r>
-        <w:t>La aplicación le muestra la pantalla de Login y el usuario ingresa datos</w:t>
+        <w:t xml:space="preserve">La aplicación le muestra la pantalla de </w:t>
+      </w:r>
+      <w:proofErr w:type="spellStart"/>
+      <w:r>
+        <w:t>Login</w:t>
+      </w:r>
+      <w:proofErr w:type="spellEnd"/>
+      <w:r>
+        <w:t xml:space="preserve"> y el usuario ingresa datos</w:t>
       </w:r>
       <w:r>
         <w:t xml:space="preserve"> incorrectos</w:t>
@@ -117,7 +130,7 @@
     </w:p>
     <w:p>
       <w:pPr>
-        <w:pStyle w:val="ListParagraph"/>
+        <w:pStyle w:val="Prrafodelista"/>
         <w:numPr>
           <w:ilvl w:val="0"/>
           <w:numId w:val="1"/>
@@ -129,7 +142,7 @@
     </w:p>
     <w:p>
       <w:pPr>
-        <w:pStyle w:val="Heading2"/>
+        <w:pStyle w:val="Ttulo2"/>
       </w:pPr>
       <w:r>
         <w:t>Prueba 2</w:t>
@@ -161,7 +174,7 @@
     </w:p>
     <w:p>
       <w:pPr>
-        <w:pStyle w:val="ListParagraph"/>
+        <w:pStyle w:val="Prrafodelista"/>
         <w:numPr>
           <w:ilvl w:val="0"/>
           <w:numId w:val="4"/>
@@ -174,12 +187,28 @@
         <w:t>a la pantalla</w:t>
       </w:r>
       <w:r>
-        <w:t xml:space="preserve"> de Login a los usuarios que no están logueados y que realizan operaciones donde se requiera estarlo.</w:t>
-      </w:r>
-    </w:p>
-    <w:p>
-      <w:pPr>
-        <w:pStyle w:val="ListParagraph"/>
+        <w:t xml:space="preserve"> de </w:t>
+      </w:r>
+      <w:proofErr w:type="spellStart"/>
+      <w:r>
+        <w:t>Login</w:t>
+      </w:r>
+      <w:proofErr w:type="spellEnd"/>
+      <w:r>
+        <w:t xml:space="preserve"> a los usuarios que no están </w:t>
+      </w:r>
+      <w:proofErr w:type="spellStart"/>
+      <w:r>
+        <w:t>logueados</w:t>
+      </w:r>
+      <w:proofErr w:type="spellEnd"/>
+      <w:r>
+        <w:t xml:space="preserve"> y que realizan operaciones donde se requiera estarlo.</w:t>
+      </w:r>
+    </w:p>
+    <w:p>
+      <w:pPr>
+        <w:pStyle w:val="Prrafodelista"/>
         <w:numPr>
           <w:ilvl w:val="0"/>
           <w:numId w:val="4"/>
@@ -199,18 +228,12 @@
         <w:rPr>
           <w:b/>
         </w:rPr>
-        <w:t xml:space="preserve"> </w:t>
-      </w:r>
-      <w:r>
-        <w:rPr>
-          <w:b/>
-        </w:rPr>
         <w:t>Pasos:</w:t>
       </w:r>
     </w:p>
     <w:p>
       <w:pPr>
-        <w:pStyle w:val="ListParagraph"/>
+        <w:pStyle w:val="Prrafodelista"/>
         <w:numPr>
           <w:ilvl w:val="0"/>
           <w:numId w:val="2"/>
@@ -222,7 +245,7 @@
     </w:p>
     <w:p>
       <w:pPr>
-        <w:pStyle w:val="ListParagraph"/>
+        <w:pStyle w:val="Prrafodelista"/>
         <w:numPr>
           <w:ilvl w:val="0"/>
           <w:numId w:val="2"/>
@@ -234,22 +257,27 @@
     </w:p>
     <w:p>
       <w:pPr>
-        <w:pStyle w:val="ListParagraph"/>
+        <w:pStyle w:val="Prrafodelista"/>
         <w:numPr>
           <w:ilvl w:val="0"/>
           <w:numId w:val="2"/>
         </w:numPr>
       </w:pPr>
       <w:r>
-        <w:t>La aplicación le muestra la pantalla de Login</w:t>
-      </w:r>
+        <w:t xml:space="preserve">La aplicación le muestra la pantalla de </w:t>
+      </w:r>
+      <w:proofErr w:type="spellStart"/>
+      <w:r>
+        <w:t>Login</w:t>
+      </w:r>
+      <w:proofErr w:type="spellEnd"/>
       <w:r>
         <w:t>.</w:t>
       </w:r>
     </w:p>
     <w:p>
       <w:pPr>
-        <w:pStyle w:val="ListParagraph"/>
+        <w:pStyle w:val="Prrafodelista"/>
         <w:numPr>
           <w:ilvl w:val="0"/>
           <w:numId w:val="2"/>
@@ -270,7 +298,7 @@
     </w:p>
     <w:p>
       <w:pPr>
-        <w:pStyle w:val="ListParagraph"/>
+        <w:pStyle w:val="Prrafodelista"/>
         <w:numPr>
           <w:ilvl w:val="0"/>
           <w:numId w:val="2"/>
@@ -285,7 +313,7 @@
     </w:p>
     <w:p>
       <w:pPr>
-        <w:pStyle w:val="ListParagraph"/>
+        <w:pStyle w:val="Prrafodelista"/>
         <w:numPr>
           <w:ilvl w:val="0"/>
           <w:numId w:val="2"/>
@@ -300,7 +328,7 @@
     </w:p>
     <w:p>
       <w:pPr>
-        <w:pStyle w:val="ListParagraph"/>
+        <w:pStyle w:val="Prrafodelista"/>
         <w:numPr>
           <w:ilvl w:val="0"/>
           <w:numId w:val="2"/>
@@ -315,7 +343,7 @@
     </w:p>
     <w:p>
       <w:pPr>
-        <w:pStyle w:val="ListParagraph"/>
+        <w:pStyle w:val="Prrafodelista"/>
         <w:numPr>
           <w:ilvl w:val="0"/>
           <w:numId w:val="2"/>
@@ -327,7 +355,7 @@
     </w:p>
     <w:p>
       <w:pPr>
-        <w:pStyle w:val="Heading2"/>
+        <w:pStyle w:val="Ttulo2"/>
       </w:pPr>
       <w:r>
         <w:t>Prueba 3</w:t>
@@ -335,7 +363,15 @@
     </w:p>
     <w:p>
       <w:r>
-        <w:t>El usuario creó una cuenta y desea loguearse. La cuenta no está confirmada.</w:t>
+        <w:t xml:space="preserve">El usuario creó una cuenta y desea </w:t>
+      </w:r>
+      <w:proofErr w:type="spellStart"/>
+      <w:r>
+        <w:t>loguearse</w:t>
+      </w:r>
+      <w:proofErr w:type="spellEnd"/>
+      <w:r>
+        <w:t>. La cuenta no está confirmada.</w:t>
       </w:r>
     </w:p>
     <w:p>
@@ -359,7 +395,7 @@
     </w:p>
     <w:p>
       <w:pPr>
-        <w:pStyle w:val="ListParagraph"/>
+        <w:pStyle w:val="Prrafodelista"/>
         <w:numPr>
           <w:ilvl w:val="0"/>
           <w:numId w:val="4"/>
@@ -387,7 +423,7 @@
     </w:p>
     <w:p>
       <w:pPr>
-        <w:pStyle w:val="ListParagraph"/>
+        <w:pStyle w:val="Prrafodelista"/>
         <w:numPr>
           <w:ilvl w:val="0"/>
           <w:numId w:val="5"/>
@@ -399,7 +435,7 @@
     </w:p>
     <w:p>
       <w:pPr>
-        <w:pStyle w:val="ListParagraph"/>
+        <w:pStyle w:val="Prrafodelista"/>
         <w:numPr>
           <w:ilvl w:val="0"/>
           <w:numId w:val="5"/>
@@ -411,19 +447,27 @@
     </w:p>
     <w:p>
       <w:pPr>
-        <w:pStyle w:val="ListParagraph"/>
+        <w:pStyle w:val="Prrafodelista"/>
         <w:numPr>
           <w:ilvl w:val="0"/>
           <w:numId w:val="5"/>
         </w:numPr>
       </w:pPr>
       <w:r>
-        <w:t>La aplicación le muestra la pantalla de Login.</w:t>
-      </w:r>
-    </w:p>
-    <w:p>
-      <w:pPr>
-        <w:pStyle w:val="ListParagraph"/>
+        <w:t xml:space="preserve">La aplicación le muestra la pantalla de </w:t>
+      </w:r>
+      <w:proofErr w:type="spellStart"/>
+      <w:r>
+        <w:t>Login</w:t>
+      </w:r>
+      <w:proofErr w:type="spellEnd"/>
+      <w:r>
+        <w:t>.</w:t>
+      </w:r>
+    </w:p>
+    <w:p>
+      <w:pPr>
+        <w:pStyle w:val="Prrafodelista"/>
         <w:numPr>
           <w:ilvl w:val="0"/>
           <w:numId w:val="5"/>
@@ -433,15 +477,20 @@
         <w:t xml:space="preserve">El usuario </w:t>
       </w:r>
       <w:r>
-        <w:t>ingresa sus datos en los campos de e-mail y password</w:t>
-      </w:r>
+        <w:t xml:space="preserve">ingresa sus datos en los campos de e-mail y </w:t>
+      </w:r>
+      <w:proofErr w:type="spellStart"/>
+      <w:r>
+        <w:t>password</w:t>
+      </w:r>
+      <w:proofErr w:type="spellEnd"/>
       <w:r>
         <w:t>.</w:t>
       </w:r>
     </w:p>
     <w:p>
       <w:pPr>
-        <w:pStyle w:val="ListParagraph"/>
+        <w:pStyle w:val="Prrafodelista"/>
         <w:numPr>
           <w:ilvl w:val="0"/>
           <w:numId w:val="5"/>
@@ -453,7 +502,7 @@
     </w:p>
     <w:p>
       <w:pPr>
-        <w:pStyle w:val="Heading2"/>
+        <w:pStyle w:val="Ttulo2"/>
       </w:pPr>
       <w:r>
         <w:t>Prueba 4</w:t>
@@ -491,7 +540,7 @@
     </w:p>
     <w:p>
       <w:pPr>
-        <w:pStyle w:val="ListParagraph"/>
+        <w:pStyle w:val="Prrafodelista"/>
         <w:numPr>
           <w:ilvl w:val="0"/>
           <w:numId w:val="4"/>
@@ -504,14 +553,30 @@
     </w:p>
     <w:p>
       <w:pPr>
-        <w:pStyle w:val="ListParagraph"/>
+        <w:pStyle w:val="Prrafodelista"/>
         <w:numPr>
           <w:ilvl w:val="0"/>
           <w:numId w:val="4"/>
         </w:numPr>
       </w:pPr>
       <w:r>
-        <w:t>La aplicación redirecciona al usuario a la ventana con la acción que requirió el logueo.</w:t>
+        <w:t xml:space="preserve">La aplicación </w:t>
+      </w:r>
+      <w:proofErr w:type="spellStart"/>
+      <w:r>
+        <w:t>redirecciona</w:t>
+      </w:r>
+      <w:proofErr w:type="spellEnd"/>
+      <w:r>
+        <w:t xml:space="preserve"> al usuario a la ventana con la acción que requirió el </w:t>
+      </w:r>
+      <w:proofErr w:type="spellStart"/>
+      <w:r>
+        <w:t>logueo</w:t>
+      </w:r>
+      <w:proofErr w:type="spellEnd"/>
+      <w:r>
+        <w:t>.</w:t>
       </w:r>
     </w:p>
     <w:p>
@@ -529,7 +594,7 @@
     </w:p>
     <w:p>
       <w:pPr>
-        <w:pStyle w:val="ListParagraph"/>
+        <w:pStyle w:val="Prrafodelista"/>
         <w:numPr>
           <w:ilvl w:val="0"/>
           <w:numId w:val="6"/>
@@ -544,7 +609,7 @@
     </w:p>
     <w:p>
       <w:pPr>
-        <w:pStyle w:val="ListParagraph"/>
+        <w:pStyle w:val="Prrafodelista"/>
         <w:numPr>
           <w:ilvl w:val="0"/>
           <w:numId w:val="6"/>
@@ -559,19 +624,27 @@
     </w:p>
     <w:p>
       <w:pPr>
-        <w:pStyle w:val="ListParagraph"/>
+        <w:pStyle w:val="Prrafodelista"/>
         <w:numPr>
           <w:ilvl w:val="0"/>
           <w:numId w:val="6"/>
         </w:numPr>
       </w:pPr>
       <w:r>
-        <w:t>La aplicación le muestra la pantalla de Login.</w:t>
-      </w:r>
-    </w:p>
-    <w:p>
-      <w:pPr>
-        <w:pStyle w:val="ListParagraph"/>
+        <w:t xml:space="preserve">La aplicación le muestra la pantalla de </w:t>
+      </w:r>
+      <w:proofErr w:type="spellStart"/>
+      <w:r>
+        <w:t>Login</w:t>
+      </w:r>
+      <w:proofErr w:type="spellEnd"/>
+      <w:r>
+        <w:t>.</w:t>
+      </w:r>
+    </w:p>
+    <w:p>
+      <w:pPr>
+        <w:pStyle w:val="Prrafodelista"/>
         <w:numPr>
           <w:ilvl w:val="0"/>
           <w:numId w:val="6"/>
@@ -598,27 +671,62 @@
     </w:p>
     <w:p>
       <w:pPr>
-        <w:pStyle w:val="ListParagraph"/>
+        <w:pStyle w:val="Prrafodelista"/>
         <w:numPr>
           <w:ilvl w:val="0"/>
           <w:numId w:val="6"/>
         </w:numPr>
       </w:pPr>
       <w:r>
-        <w:t>La aplicación lo lleva a la ventana donde se había requerido la acción que disparo el procesos de logueo.</w:t>
-      </w:r>
-    </w:p>
-    <w:p>
-      <w:pPr>
-        <w:pStyle w:val="Heading2"/>
-      </w:pPr>
-      <w:r>
-        <w:t>Paso 5</w:t>
-      </w:r>
-    </w:p>
-    <w:p>
-      <w:r>
-        <w:t>El usuario esta registrado y se logueo en la aplicación. La aplicación es lanzada desde background. El usuario desea realizar una acción que pide logueo.</w:t>
+        <w:t xml:space="preserve">La aplicación lo lleva a la ventana donde se había requerido la acción que disparo el procesos de </w:t>
+      </w:r>
+      <w:proofErr w:type="spellStart"/>
+      <w:r>
+        <w:t>logueo</w:t>
+      </w:r>
+      <w:proofErr w:type="spellEnd"/>
+      <w:r>
+        <w:t>.</w:t>
+      </w:r>
+    </w:p>
+    <w:p>
+      <w:pPr>
+        <w:pStyle w:val="Ttulo2"/>
+      </w:pPr>
+      <w:r>
+        <w:t xml:space="preserve">Prueba </w:t>
+      </w:r>
+      <w:r>
+        <w:t>5</w:t>
+      </w:r>
+    </w:p>
+    <w:p>
+      <w:r>
+        <w:t xml:space="preserve">El usuario esta registrado y se </w:t>
+      </w:r>
+      <w:proofErr w:type="spellStart"/>
+      <w:r>
+        <w:t>logueo</w:t>
+      </w:r>
+      <w:proofErr w:type="spellEnd"/>
+      <w:r>
+        <w:t xml:space="preserve"> en la aplicación. La aplicación es lanzada desde </w:t>
+      </w:r>
+      <w:proofErr w:type="spellStart"/>
+      <w:r>
+        <w:t>background</w:t>
+      </w:r>
+      <w:proofErr w:type="spellEnd"/>
+      <w:r>
+        <w:t xml:space="preserve">. El usuario desea realizar una acción que pide </w:t>
+      </w:r>
+      <w:proofErr w:type="spellStart"/>
+      <w:r>
+        <w:t>logueo</w:t>
+      </w:r>
+      <w:proofErr w:type="spellEnd"/>
+      <w:r>
+        <w:t>.</w:t>
       </w:r>
     </w:p>
     <w:p>
@@ -636,14 +744,22 @@
     </w:p>
     <w:p>
       <w:pPr>
-        <w:pStyle w:val="ListParagraph"/>
+        <w:pStyle w:val="Prrafodelista"/>
         <w:numPr>
           <w:ilvl w:val="0"/>
           <w:numId w:val="4"/>
         </w:numPr>
       </w:pPr>
       <w:r>
-        <w:t>La aplicación no le pide loguearse al realizar la acción.</w:t>
+        <w:t xml:space="preserve">La aplicación no le pide </w:t>
+      </w:r>
+      <w:proofErr w:type="spellStart"/>
+      <w:r>
+        <w:t>loguearse</w:t>
+      </w:r>
+      <w:proofErr w:type="spellEnd"/>
+      <w:r>
+        <w:t xml:space="preserve"> al realizar la acción.</w:t>
       </w:r>
     </w:p>
     <w:p>
@@ -661,7 +777,7 @@
     </w:p>
     <w:p>
       <w:pPr>
-        <w:pStyle w:val="ListParagraph"/>
+        <w:pStyle w:val="Prrafodelista"/>
         <w:numPr>
           <w:ilvl w:val="0"/>
           <w:numId w:val="9"/>
@@ -673,7 +789,7 @@
     </w:p>
     <w:p>
       <w:pPr>
-        <w:pStyle w:val="ListParagraph"/>
+        <w:pStyle w:val="Prrafodelista"/>
         <w:numPr>
           <w:ilvl w:val="0"/>
           <w:numId w:val="9"/>
@@ -685,22 +801,33 @@
     </w:p>
     <w:p>
       <w:pPr>
-        <w:pStyle w:val="ListParagraph"/>
+        <w:pStyle w:val="Prrafodelista"/>
         <w:numPr>
           <w:ilvl w:val="0"/>
           <w:numId w:val="9"/>
         </w:numPr>
       </w:pPr>
       <w:r>
-        <w:t>La aplicación le permite continuar con la acción sin abrir la ventana de logueo.</w:t>
-      </w:r>
-    </w:p>
-    <w:p>
-      <w:pPr>
-        <w:pStyle w:val="Heading2"/>
-      </w:pPr>
-      <w:r>
-        <w:t>Paso 6</w:t>
+        <w:t xml:space="preserve">La aplicación le permite continuar con la acción sin abrir la ventana de </w:t>
+      </w:r>
+      <w:proofErr w:type="spellStart"/>
+      <w:r>
+        <w:t>logueo</w:t>
+      </w:r>
+      <w:proofErr w:type="spellEnd"/>
+      <w:r>
+        <w:t>.</w:t>
+      </w:r>
+    </w:p>
+    <w:p>
+      <w:pPr>
+        <w:pStyle w:val="Ttulo2"/>
+      </w:pPr>
+      <w:r>
+        <w:t>Prueba</w:t>
+      </w:r>
+      <w:r>
+        <w:t xml:space="preserve"> 6</w:t>
       </w:r>
     </w:p>
     <w:p>
@@ -729,7 +856,7 @@
     </w:p>
     <w:p>
       <w:pPr>
-        <w:pStyle w:val="ListParagraph"/>
+        <w:pStyle w:val="Prrafodelista"/>
         <w:numPr>
           <w:ilvl w:val="0"/>
           <w:numId w:val="4"/>
@@ -741,7 +868,7 @@
     </w:p>
     <w:p>
       <w:pPr>
-        <w:pStyle w:val="ListParagraph"/>
+        <w:pStyle w:val="Prrafodelista"/>
         <w:numPr>
           <w:ilvl w:val="0"/>
           <w:numId w:val="4"/>
@@ -756,7 +883,7 @@
     </w:p>
     <w:p>
       <w:pPr>
-        <w:pStyle w:val="ListParagraph"/>
+        <w:pStyle w:val="Prrafodelista"/>
         <w:numPr>
           <w:ilvl w:val="0"/>
           <w:numId w:val="4"/>
@@ -781,7 +908,7 @@
     </w:p>
     <w:p>
       <w:pPr>
-        <w:pStyle w:val="ListParagraph"/>
+        <w:pStyle w:val="Prrafodelista"/>
         <w:numPr>
           <w:ilvl w:val="0"/>
           <w:numId w:val="10"/>
@@ -793,7 +920,7 @@
     </w:p>
     <w:p>
       <w:pPr>
-        <w:pStyle w:val="ListParagraph"/>
+        <w:pStyle w:val="Prrafodelista"/>
         <w:numPr>
           <w:ilvl w:val="0"/>
           <w:numId w:val="10"/>
@@ -811,7 +938,7 @@
     </w:p>
     <w:p>
       <w:pPr>
-        <w:pStyle w:val="ListParagraph"/>
+        <w:pStyle w:val="Prrafodelista"/>
         <w:numPr>
           <w:ilvl w:val="1"/>
           <w:numId w:val="10"/>
@@ -823,7 +950,7 @@
     </w:p>
     <w:p>
       <w:pPr>
-        <w:pStyle w:val="ListParagraph"/>
+        <w:pStyle w:val="Prrafodelista"/>
         <w:numPr>
           <w:ilvl w:val="1"/>
           <w:numId w:val="10"/>
@@ -835,7 +962,7 @@
     </w:p>
     <w:p>
       <w:pPr>
-        <w:pStyle w:val="ListParagraph"/>
+        <w:pStyle w:val="Prrafodelista"/>
         <w:numPr>
           <w:ilvl w:val="1"/>
           <w:numId w:val="10"/>
@@ -847,7 +974,7 @@
     </w:p>
     <w:p>
       <w:pPr>
-        <w:pStyle w:val="ListParagraph"/>
+        <w:pStyle w:val="Prrafodelista"/>
         <w:numPr>
           <w:ilvl w:val="0"/>
           <w:numId w:val="10"/>
@@ -859,7 +986,7 @@
     </w:p>
     <w:p>
       <w:pPr>
-        <w:pStyle w:val="ListParagraph"/>
+        <w:pStyle w:val="Prrafodelista"/>
         <w:numPr>
           <w:ilvl w:val="0"/>
           <w:numId w:val="10"/>
@@ -871,7 +998,7 @@
     </w:p>
     <w:p>
       <w:pPr>
-        <w:pStyle w:val="ListParagraph"/>
+        <w:pStyle w:val="Prrafodelista"/>
         <w:numPr>
           <w:ilvl w:val="1"/>
           <w:numId w:val="10"/>
@@ -889,7 +1016,7 @@
     </w:p>
     <w:p>
       <w:pPr>
-        <w:pStyle w:val="ListParagraph"/>
+        <w:pStyle w:val="Prrafodelista"/>
         <w:numPr>
           <w:ilvl w:val="1"/>
           <w:numId w:val="10"/>
@@ -901,7 +1028,7 @@
     </w:p>
     <w:p>
       <w:pPr>
-        <w:pStyle w:val="ListParagraph"/>
+        <w:pStyle w:val="Prrafodelista"/>
         <w:numPr>
           <w:ilvl w:val="1"/>
           <w:numId w:val="10"/>
@@ -916,10 +1043,13 @@
     </w:p>
     <w:p>
       <w:pPr>
-        <w:pStyle w:val="Heading2"/>
-      </w:pPr>
-      <w:r>
-        <w:t xml:space="preserve">Paso </w:t>
+        <w:pStyle w:val="Ttulo2"/>
+      </w:pPr>
+      <w:r>
+        <w:t>Prueba</w:t>
+      </w:r>
+      <w:r>
+        <w:t xml:space="preserve"> </w:t>
       </w:r>
       <w:r>
         <w:t>7</w:t>
@@ -945,7 +1075,7 @@
     </w:p>
     <w:p>
       <w:pPr>
-        <w:pStyle w:val="ListParagraph"/>
+        <w:pStyle w:val="Prrafodelista"/>
         <w:numPr>
           <w:ilvl w:val="0"/>
           <w:numId w:val="4"/>
@@ -957,7 +1087,7 @@
     </w:p>
     <w:p>
       <w:pPr>
-        <w:pStyle w:val="ListParagraph"/>
+        <w:pStyle w:val="Prrafodelista"/>
         <w:numPr>
           <w:ilvl w:val="0"/>
           <w:numId w:val="4"/>
@@ -982,7 +1112,7 @@
     </w:p>
     <w:p>
       <w:pPr>
-        <w:pStyle w:val="ListParagraph"/>
+        <w:pStyle w:val="Prrafodelista"/>
         <w:numPr>
           <w:ilvl w:val="0"/>
           <w:numId w:val="11"/>
@@ -994,7 +1124,7 @@
     </w:p>
     <w:p>
       <w:pPr>
-        <w:pStyle w:val="ListParagraph"/>
+        <w:pStyle w:val="Prrafodelista"/>
         <w:numPr>
           <w:ilvl w:val="0"/>
           <w:numId w:val="11"/>
@@ -1010,7 +1140,7 @@
     </w:p>
     <w:p>
       <w:pPr>
-        <w:pStyle w:val="ListParagraph"/>
+        <w:pStyle w:val="Prrafodelista"/>
         <w:numPr>
           <w:ilvl w:val="0"/>
           <w:numId w:val="11"/>
@@ -1022,7 +1152,7 @@
     </w:p>
     <w:p>
       <w:pPr>
-        <w:pStyle w:val="ListParagraph"/>
+        <w:pStyle w:val="Prrafodelista"/>
         <w:numPr>
           <w:ilvl w:val="0"/>
           <w:numId w:val="11"/>
@@ -1034,10 +1164,13 @@
     </w:p>
     <w:p>
       <w:pPr>
-        <w:pStyle w:val="Heading2"/>
-      </w:pPr>
-      <w:r>
-        <w:t>Paso 8</w:t>
+        <w:pStyle w:val="Ttulo2"/>
+      </w:pPr>
+      <w:r>
+        <w:t>Prueba</w:t>
+      </w:r>
+      <w:r>
+        <w:t xml:space="preserve"> 8</w:t>
       </w:r>
     </w:p>
     <w:p>
@@ -1060,7 +1193,7 @@
     </w:p>
     <w:p>
       <w:pPr>
-        <w:pStyle w:val="ListParagraph"/>
+        <w:pStyle w:val="Prrafodelista"/>
         <w:numPr>
           <w:ilvl w:val="0"/>
           <w:numId w:val="4"/>
@@ -1072,7 +1205,7 @@
     </w:p>
     <w:p>
       <w:pPr>
-        <w:pStyle w:val="ListParagraph"/>
+        <w:pStyle w:val="Prrafodelista"/>
         <w:numPr>
           <w:ilvl w:val="0"/>
           <w:numId w:val="4"/>
@@ -1097,7 +1230,7 @@
     </w:p>
     <w:p>
       <w:pPr>
-        <w:pStyle w:val="ListParagraph"/>
+        <w:pStyle w:val="Prrafodelista"/>
         <w:numPr>
           <w:ilvl w:val="0"/>
           <w:numId w:val="12"/>
@@ -1109,7 +1242,7 @@
     </w:p>
     <w:p>
       <w:pPr>
-        <w:pStyle w:val="ListParagraph"/>
+        <w:pStyle w:val="Prrafodelista"/>
         <w:numPr>
           <w:ilvl w:val="0"/>
           <w:numId w:val="12"/>
@@ -1129,7 +1262,7 @@
     </w:p>
     <w:p>
       <w:pPr>
-        <w:pStyle w:val="ListParagraph"/>
+        <w:pStyle w:val="Prrafodelista"/>
         <w:numPr>
           <w:ilvl w:val="0"/>
           <w:numId w:val="12"/>
@@ -1141,7 +1274,7 @@
     </w:p>
     <w:p>
       <w:pPr>
-        <w:pStyle w:val="ListParagraph"/>
+        <w:pStyle w:val="Prrafodelista"/>
         <w:numPr>
           <w:ilvl w:val="0"/>
           <w:numId w:val="12"/>
@@ -1162,7 +1295,7 @@
 </file>
 
 <file path=word/numbering.xml><?xml version="1.0" encoding="utf-8"?>
-<w:numbering xmlns:wpc="http://schemas.microsoft.com/office/word/2010/wordprocessingCanvas" xmlns:mc="http://schemas.openxmlformats.org/markup-compatibility/2006" xmlns:o="urn:schemas-microsoft-com:office:office" xmlns:r="http://schemas.openxmlformats.org/officeDocument/2006/relationships" xmlns:m="http://schemas.openxmlformats.org/officeDocument/2006/math" xmlns:v="urn:schemas-microsoft-com:vml" xmlns:wp14="http://schemas.microsoft.com/office/word/2010/wordprocessingDrawing" xmlns:wp="http://schemas.openxmlformats.org/drawingml/2006/wordprocessingDrawing" xmlns:w10="urn:schemas-microsoft-com:office:word" xmlns:w="http://schemas.openxmlformats.org/wordprocessingml/2006/main" xmlns:w14="http://schemas.microsoft.com/office/word/2010/wordml" xmlns:wpg="http://schemas.microsoft.com/office/word/2010/wordprocessingGroup" xmlns:wpi="http://schemas.microsoft.com/office/word/2010/wordprocessingInk" xmlns:wne="http://schemas.microsoft.com/office/word/2006/wordml" xmlns:wps="http://schemas.microsoft.com/office/word/2010/wordprocessingShape" mc:Ignorable="w14 wp14">
+<w:numbering xmlns:ve="http://schemas.openxmlformats.org/markup-compatibility/2006" xmlns:o="urn:schemas-microsoft-com:office:office" xmlns:r="http://schemas.openxmlformats.org/officeDocument/2006/relationships" xmlns:m="http://schemas.openxmlformats.org/officeDocument/2006/math" xmlns:v="urn:schemas-microsoft-com:vml" xmlns:wp="http://schemas.openxmlformats.org/drawingml/2006/wordprocessingDrawing" xmlns:w10="urn:schemas-microsoft-com:office:word" xmlns:w="http://schemas.openxmlformats.org/wordprocessingml/2006/main" xmlns:wne="http://schemas.microsoft.com/office/word/2006/wordml">
   <w:abstractNum w:abstractNumId="0">
     <w:nsid w:val="11F76951"/>
     <w:multiLevelType w:val="hybridMultilevel"/>
@@ -2340,7 +2473,7 @@
 </file>
 
 <file path=word/styles.xml><?xml version="1.0" encoding="utf-8"?>
-<w:styles xmlns:mc="http://schemas.openxmlformats.org/markup-compatibility/2006" xmlns:r="http://schemas.openxmlformats.org/officeDocument/2006/relationships" xmlns:w="http://schemas.openxmlformats.org/wordprocessingml/2006/main" xmlns:w14="http://schemas.microsoft.com/office/word/2010/wordml" mc:Ignorable="w14">
+<w:styles xmlns:r="http://schemas.openxmlformats.org/officeDocument/2006/relationships" xmlns:w="http://schemas.openxmlformats.org/wordprocessingml/2006/main">
   <w:docDefaults>
     <w:rPrDefault>
       <w:rPr>
@@ -2496,11 +2629,11 @@
     <w:qFormat/>
     <w:rsid w:val="000D33D3"/>
   </w:style>
-  <w:style w:type="paragraph" w:styleId="Heading1">
+  <w:style w:type="paragraph" w:styleId="Ttulo1">
     <w:name w:val="heading 1"/>
     <w:basedOn w:val="Normal"/>
     <w:next w:val="Normal"/>
-    <w:link w:val="Heading1Char"/>
+    <w:link w:val="Ttulo1Car"/>
     <w:uiPriority w:val="9"/>
     <w:qFormat/>
     <w:rsid w:val="007D54BB"/>
@@ -2519,11 +2652,11 @@
       <w:szCs w:val="28"/>
     </w:rPr>
   </w:style>
-  <w:style w:type="paragraph" w:styleId="Heading2">
+  <w:style w:type="paragraph" w:styleId="Ttulo2">
     <w:name w:val="heading 2"/>
     <w:basedOn w:val="Normal"/>
     <w:next w:val="Normal"/>
-    <w:link w:val="Heading2Char"/>
+    <w:link w:val="Ttulo2Car"/>
     <w:uiPriority w:val="9"/>
     <w:unhideWhenUsed/>
     <w:qFormat/>
@@ -2543,17 +2676,18 @@
       <w:szCs w:val="26"/>
     </w:rPr>
   </w:style>
-  <w:style w:type="character" w:default="1" w:styleId="DefaultParagraphFont">
+  <w:style w:type="character" w:default="1" w:styleId="Fuentedeprrafopredeter">
     <w:name w:val="Default Paragraph Font"/>
     <w:uiPriority w:val="1"/>
     <w:semiHidden/>
     <w:unhideWhenUsed/>
   </w:style>
-  <w:style w:type="table" w:default="1" w:styleId="TableNormal">
+  <w:style w:type="table" w:default="1" w:styleId="Tablanormal">
     <w:name w:val="Normal Table"/>
     <w:uiPriority w:val="99"/>
     <w:semiHidden/>
     <w:unhideWhenUsed/>
+    <w:qFormat/>
     <w:tblPr>
       <w:tblInd w:w="0" w:type="dxa"/>
       <w:tblCellMar>
@@ -2564,16 +2698,16 @@
       </w:tblCellMar>
     </w:tblPr>
   </w:style>
-  <w:style w:type="numbering" w:default="1" w:styleId="NoList">
+  <w:style w:type="numbering" w:default="1" w:styleId="Sinlista">
     <w:name w:val="No List"/>
     <w:uiPriority w:val="99"/>
     <w:semiHidden/>
     <w:unhideWhenUsed/>
   </w:style>
-  <w:style w:type="character" w:customStyle="1" w:styleId="Heading1Char">
-    <w:name w:val="Heading 1 Char"/>
-    <w:basedOn w:val="DefaultParagraphFont"/>
-    <w:link w:val="Heading1"/>
+  <w:style w:type="character" w:customStyle="1" w:styleId="Ttulo1Car">
+    <w:name w:val="Título 1 Car"/>
+    <w:basedOn w:val="Fuentedeprrafopredeter"/>
+    <w:link w:val="Ttulo1"/>
     <w:uiPriority w:val="9"/>
     <w:rsid w:val="007D54BB"/>
     <w:rPr>
@@ -2585,10 +2719,10 @@
       <w:szCs w:val="28"/>
     </w:rPr>
   </w:style>
-  <w:style w:type="character" w:customStyle="1" w:styleId="Heading2Char">
-    <w:name w:val="Heading 2 Char"/>
-    <w:basedOn w:val="DefaultParagraphFont"/>
-    <w:link w:val="Heading2"/>
+  <w:style w:type="character" w:customStyle="1" w:styleId="Ttulo2Car">
+    <w:name w:val="Título 2 Car"/>
+    <w:basedOn w:val="Fuentedeprrafopredeter"/>
+    <w:link w:val="Ttulo2"/>
     <w:uiPriority w:val="9"/>
     <w:rsid w:val="007D54BB"/>
     <w:rPr>
@@ -2600,7 +2734,7 @@
       <w:szCs w:val="26"/>
     </w:rPr>
   </w:style>
-  <w:style w:type="paragraph" w:styleId="ListParagraph">
+  <w:style w:type="paragraph" w:styleId="Prrafodelista">
     <w:name w:val="List Paragraph"/>
     <w:basedOn w:val="Normal"/>
     <w:uiPriority w:val="34"/>

</xml_diff>